<commit_message>
Fixed WFI32-IoT update files generator
</commit_message>
<xml_diff>
--- a/WFI32-IoT/UserGuide_DeviceUpdate_WFI32-IoT.docx
+++ b/WFI32-IoT/UserGuide_DeviceUpdate_WFI32-IoT.docx
@@ -1842,16 +1842,11 @@
         <w:ind w:firstLineChars="0"/>
       </w:pPr>
       <w:r>
-        <w:t xml:space="preserve">Deploy the firmware to the device and observe the </w:t>
-      </w:r>
-      <w:proofErr w:type="gramStart"/>
-      <w:r>
-        <w:t>result</w:t>
+        <w:t>Deploy the firmware to the device and observe the result</w:t>
       </w:r>
       <w:r>
         <w:t>s</w:t>
       </w:r>
-      <w:proofErr w:type="gramEnd"/>
     </w:p>
     <w:p/>
     <w:p>
@@ -1867,42 +1862,69 @@
         </w:r>
       </w:hyperlink>
       <w:r>
-        <w:t xml:space="preserve"> version 6.05. You will also need MPLAB </w:t>
+        <w:t xml:space="preserve"> version 6.05. You will also need </w:t>
+      </w:r>
+      <w:r>
+        <w:rPr>
+          <w:u w:val="single"/>
+        </w:rPr>
+        <w:t>two installations</w:t>
+      </w:r>
+      <w:r>
+        <w:t xml:space="preserve"> of the </w:t>
+      </w:r>
+      <w:r>
+        <w:t xml:space="preserve">MPLAB </w:t>
       </w:r>
       <w:hyperlink r:id="rId12" w:history="1">
         <w:r>
           <w:rPr>
             <w:rStyle w:val="Hyperlink"/>
           </w:rPr>
-          <w:t>XC</w:t>
-        </w:r>
-        <w:r>
-          <w:rPr>
-            <w:rStyle w:val="Hyperlink"/>
-          </w:rPr>
-          <w:t>3</w:t>
-        </w:r>
-        <w:r>
-          <w:rPr>
-            <w:rStyle w:val="Hyperlink"/>
-          </w:rPr>
-          <w:t>2</w:t>
+          <w:t>XC32</w:t>
         </w:r>
       </w:hyperlink>
       <w:r>
-        <w:t xml:space="preserve"> compiler version </w:t>
-      </w:r>
-      <w:r>
-        <w:t>4</w:t>
-      </w:r>
-      <w:r>
-        <w:t>.</w:t>
-      </w:r>
-      <w:r>
-        <w:t>1</w:t>
-      </w:r>
-      <w:r>
-        <w:t xml:space="preserve">0 to build the example project. Earlier versions of Microchip’s MPLAB X IDE and XC compilers can be found in the </w:t>
+        <w:t xml:space="preserve"> compiler</w:t>
+      </w:r>
+      <w:r>
+        <w:t>s</w:t>
+      </w:r>
+      <w:r>
+        <w:t xml:space="preserve"> </w:t>
+      </w:r>
+      <w:r>
+        <w:t xml:space="preserve">(specifically </w:t>
+      </w:r>
+      <w:r>
+        <w:t>version</w:t>
+      </w:r>
+      <w:r>
+        <w:t>s</w:t>
+      </w:r>
+      <w:r>
+        <w:t xml:space="preserve"> </w:t>
+      </w:r>
+      <w:r>
+        <w:t xml:space="preserve">3.01 &amp; </w:t>
+      </w:r>
+      <w:r>
+        <w:t>4.</w:t>
+      </w:r>
+      <w:r>
+        <w:t>10</w:t>
+      </w:r>
+      <w:r>
+        <w:t>)</w:t>
+      </w:r>
+      <w:r>
+        <w:t xml:space="preserve"> to build the example project</w:t>
+      </w:r>
+      <w:r>
+        <w:t>s</w:t>
+      </w:r>
+      <w:r>
+        <w:t xml:space="preserve">. Earlier versions of Microchip’s MPLAB X IDE and XC compilers can be found in the </w:t>
       </w:r>
       <w:hyperlink r:id="rId13" w:history="1">
         <w:r>
@@ -1917,13 +1939,6 @@
       </w:r>
     </w:p>
     <w:p/>
-    <w:p/>
-    <w:p>
-      <w:pPr>
-        <w:pStyle w:val="BodyTextIndent2"/>
-        <w:ind w:left="0"/>
-      </w:pPr>
-    </w:p>
     <w:p>
       <w:pPr>
         <w:pStyle w:val="BodyTextIndent2"/>
@@ -6635,21 +6650,7 @@
           </mc:Choice>
           <mc:Fallback>
             <w:pict>
-              <v:shapetype w14:anchorId="44F9BFFD" id="_x0000_t66" coordsize="21600,21600" o:spt="66" adj="5400,5400" path="m@0,l@0@1,21600@1,21600@2@0@2@0,21600,,10800xe">
-                <v:stroke joinstyle="miter"/>
-                <v:formulas>
-                  <v:f eqn="val #0"/>
-                  <v:f eqn="val #1"/>
-                  <v:f eqn="sum 21600 0 #1"/>
-                  <v:f eqn="prod #0 #1 10800"/>
-                  <v:f eqn="sum #0 0 @3"/>
-                </v:formulas>
-                <v:path o:connecttype="custom" o:connectlocs="@0,0;0,10800;@0,21600;21600,10800" o:connectangles="270,180,90,0" textboxrect="@4,@1,21600,@2"/>
-                <v:handles>
-                  <v:h position="#0,#1" xrange="0,21600" yrange="0,10800"/>
-                </v:handles>
-              </v:shapetype>
-              <v:shape id="Left Arrow 9" o:spid="_x0000_s1030" type="#_x0000_t66" style="position:absolute;left:0;text-align:left;margin-left:190.25pt;margin-top:172.25pt;width:200.75pt;height:72.7pt;z-index:251659264;visibility:visible;mso-wrap-style:square;mso-width-percent:0;mso-wrap-distance-left:9pt;mso-wrap-distance-top:0;mso-wrap-distance-right:9pt;mso-wrap-distance-bottom:0;mso-position-horizontal:absolute;mso-position-horizontal-relative:text;mso-position-vertical:absolute;mso-position-vertical-relative:text;mso-width-percent:0;mso-width-relative:margin;v-text-anchor:middle" o:gfxdata="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" adj="3913" fillcolor="red" strokecolor="#1f3763 [1604]" strokeweight="1pt">
+              <v:shape w14:anchorId="44F9BFFD" id="Left Arrow 9" o:spid="_x0000_s1030" type="#_x0000_t66" style="position:absolute;left:0;text-align:left;margin-left:190.25pt;margin-top:172.25pt;width:200.75pt;height:72.7pt;z-index:251659264;visibility:visible;mso-wrap-style:square;mso-width-percent:0;mso-wrap-distance-left:9pt;mso-wrap-distance-top:0;mso-wrap-distance-right:9pt;mso-wrap-distance-bottom:0;mso-position-horizontal:absolute;mso-position-horizontal-relative:text;mso-position-vertical:absolute;mso-position-vertical-relative:text;mso-width-percent:0;mso-width-relative:margin;v-text-anchor:middle" o:gfxdata="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" adj="3913" fillcolor="red" strokecolor="#1f3763 [1604]" strokeweight="1pt">
                 <v:textbox>
                   <w:txbxContent>
                     <w:p>
@@ -6667,18 +6668,8 @@
                           <w:sz w:val="32"/>
                           <w:szCs w:val="32"/>
                         </w:rPr>
-                        <w:t xml:space="preserve">Double-click to </w:t>
+                        <w:t>Double-click to edit</w:t>
                       </w:r>
-                      <w:proofErr w:type="gramStart"/>
-                      <w:r>
-                        <w:rPr>
-                          <w:color w:val="FFFF00"/>
-                          <w:sz w:val="32"/>
-                          <w:szCs w:val="32"/>
-                        </w:rPr>
-                        <w:t>edit</w:t>
-                      </w:r>
-                      <w:proofErr w:type="gramEnd"/>
                     </w:p>
                   </w:txbxContent>
                 </v:textbox>
@@ -7182,21 +7173,7 @@
           </mc:Choice>
           <mc:Fallback>
             <w:pict>
-              <v:shapetype w14:anchorId="1AEC182E" id="_x0000_t66" coordsize="21600,21600" o:spt="66" adj="5400,5400" path="m@0,l@0@1,21600@1,21600@2@0@2@0,21600,,10800xe">
-                <v:stroke joinstyle="miter"/>
-                <v:formulas>
-                  <v:f eqn="val #0"/>
-                  <v:f eqn="val #1"/>
-                  <v:f eqn="sum 21600 0 #1"/>
-                  <v:f eqn="prod #0 #1 10800"/>
-                  <v:f eqn="sum #0 0 @3"/>
-                </v:formulas>
-                <v:path o:connecttype="custom" o:connectlocs="@0,0;0,10800;@0,21600;21600,10800" o:connectangles="270,180,90,0" textboxrect="@4,@1,21600,@2"/>
-                <v:handles>
-                  <v:h position="#0,#1" xrange="0,21600" yrange="0,10800"/>
-                </v:handles>
-              </v:shapetype>
-              <v:shape id="Left Arrow 13" o:spid="_x0000_s1031" type="#_x0000_t66" style="position:absolute;left:0;text-align:left;margin-left:356.1pt;margin-top:68.45pt;width:107pt;height:44.75pt;z-index:251665408;visibility:visible;mso-wrap-style:square;mso-width-percent:0;mso-height-percent:0;mso-wrap-distance-left:9pt;mso-wrap-distance-top:0;mso-wrap-distance-right:9pt;mso-wrap-distance-bottom:0;mso-position-horizontal:absolute;mso-position-horizontal-relative:text;mso-position-vertical:absolute;mso-position-vertical-relative:text;mso-width-percent:0;mso-height-percent:0;mso-width-relative:margin;mso-height-relative:margin;v-text-anchor:middle" o:gfxdata="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" adj="4517" fillcolor="red" strokecolor="#1f3763 [1604]" strokeweight="1pt">
+              <v:shape w14:anchorId="1AEC182E" id="Left Arrow 13" o:spid="_x0000_s1031" type="#_x0000_t66" style="position:absolute;left:0;text-align:left;margin-left:356.1pt;margin-top:68.45pt;width:107pt;height:44.75pt;z-index:251665408;visibility:visible;mso-wrap-style:square;mso-width-percent:0;mso-height-percent:0;mso-wrap-distance-left:9pt;mso-wrap-distance-top:0;mso-wrap-distance-right:9pt;mso-wrap-distance-bottom:0;mso-position-horizontal:absolute;mso-position-horizontal-relative:text;mso-position-vertical:absolute;mso-position-vertical-relative:text;mso-width-percent:0;mso-height-percent:0;mso-width-relative:margin;mso-height-relative:margin;v-text-anchor:middle" o:gfxdata="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" adj="4517" fillcolor="red" strokecolor="#1f3763 [1604]" strokeweight="1pt">
                 <v:textbox>
                   <w:txbxContent>
                     <w:p>
@@ -7406,165 +7383,6 @@
       <w:pPr>
         <w:pStyle w:val="Code"/>
       </w:pPr>
-      <w:r>
-        <w:rPr>
-          <w:noProof/>
-        </w:rPr>
-        <mc:AlternateContent>
-          <mc:Choice Requires="wps">
-            <w:drawing>
-              <wp:anchor distT="0" distB="0" distL="114300" distR="114300" simplePos="0" relativeHeight="251663360" behindDoc="0" locked="0" layoutInCell="1" allowOverlap="1" wp14:anchorId="421B4EB2" wp14:editId="68530361">
-                <wp:simplePos x="0" y="0"/>
-                <wp:positionH relativeFrom="column">
-                  <wp:posOffset>4965700</wp:posOffset>
-                </wp:positionH>
-                <wp:positionV relativeFrom="paragraph">
-                  <wp:posOffset>35560</wp:posOffset>
-                </wp:positionV>
-                <wp:extent cx="1358900" cy="568325"/>
-                <wp:effectExtent l="12700" t="12700" r="12700" b="28575"/>
-                <wp:wrapNone/>
-                <wp:docPr id="11" name="Left Arrow 11"/>
-                <wp:cNvGraphicFramePr/>
-                <a:graphic xmlns:a="http://schemas.openxmlformats.org/drawingml/2006/main">
-                  <a:graphicData uri="http://schemas.microsoft.com/office/word/2010/wordprocessingShape">
-                    <wps:wsp>
-                      <wps:cNvSpPr/>
-                      <wps:spPr>
-                        <a:xfrm>
-                          <a:off x="0" y="0"/>
-                          <a:ext cx="1358900" cy="568325"/>
-                        </a:xfrm>
-                        <a:prstGeom prst="leftArrow">
-                          <a:avLst/>
-                        </a:prstGeom>
-                        <a:solidFill>
-                          <a:srgbClr val="FF0000"/>
-                        </a:solidFill>
-                      </wps:spPr>
-                      <wps:style>
-                        <a:lnRef idx="2">
-                          <a:schemeClr val="accent1">
-                            <a:shade val="50000"/>
-                          </a:schemeClr>
-                        </a:lnRef>
-                        <a:fillRef idx="1">
-                          <a:schemeClr val="accent1"/>
-                        </a:fillRef>
-                        <a:effectRef idx="0">
-                          <a:schemeClr val="accent1"/>
-                        </a:effectRef>
-                        <a:fontRef idx="minor">
-                          <a:schemeClr val="lt1"/>
-                        </a:fontRef>
-                      </wps:style>
-                      <wps:txbx>
-                        <w:txbxContent>
-                          <w:p>
-                            <w:pPr>
-                              <w:jc w:val="center"/>
-                              <w:rPr>
-                                <w:color w:val="FFFF00"/>
-                              </w:rPr>
-                            </w:pPr>
-                            <w:r>
-                              <w:rPr>
-                                <w:color w:val="FFFF00"/>
-                              </w:rPr>
-                              <w:t>Originally 1.0.0</w:t>
-                            </w:r>
-                          </w:p>
-                          <w:p>
-                            <w:pPr>
-                              <w:jc w:val="center"/>
-                              <w:rPr>
-                                <w:color w:val="FFFF00"/>
-                              </w:rPr>
-                            </w:pPr>
-                          </w:p>
-                        </w:txbxContent>
-                      </wps:txbx>
-                      <wps:bodyPr rot="0" spcFirstLastPara="0" vertOverflow="overflow" horzOverflow="overflow" vert="horz" wrap="square" lIns="91440" tIns="45720" rIns="91440" bIns="45720" numCol="1" spcCol="0" rtlCol="0" fromWordArt="0" anchor="ctr" anchorCtr="0" forceAA="0" compatLnSpc="1">
-                        <a:prstTxWarp prst="textNoShape">
-                          <a:avLst/>
-                        </a:prstTxWarp>
-                        <a:noAutofit/>
-                      </wps:bodyPr>
-                    </wps:wsp>
-                  </a:graphicData>
-                </a:graphic>
-                <wp14:sizeRelH relativeFrom="margin">
-                  <wp14:pctWidth>0</wp14:pctWidth>
-                </wp14:sizeRelH>
-                <wp14:sizeRelV relativeFrom="margin">
-                  <wp14:pctHeight>0</wp14:pctHeight>
-                </wp14:sizeRelV>
-              </wp:anchor>
-            </w:drawing>
-          </mc:Choice>
-          <mc:Fallback>
-            <w:pict>
-              <v:shape w14:anchorId="421B4EB2" id="Left Arrow 11" o:spid="_x0000_s1032" type="#_x0000_t66" style="position:absolute;left:0;text-align:left;margin-left:391pt;margin-top:2.8pt;width:107pt;height:44.75pt;z-index:251663360;visibility:visible;mso-wrap-style:square;mso-width-percent:0;mso-height-percent:0;mso-wrap-distance-left:9pt;mso-wrap-distance-top:0;mso-wrap-distance-right:9pt;mso-wrap-distance-bottom:0;mso-position-horizontal:absolute;mso-position-horizontal-relative:text;mso-position-vertical:absolute;mso-position-vertical-relative:text;mso-width-percent:0;mso-height-percent:0;mso-width-relative:margin;mso-height-relative:margin;v-text-anchor:middle" o:gfxdata="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" adj="4517" fillcolor="red" strokecolor="#1f3763 [1604]" strokeweight="1pt">
-                <v:textbox>
-                  <w:txbxContent>
-                    <w:p>
-                      <w:pPr>
-                        <w:jc w:val="center"/>
-                        <w:rPr>
-                          <w:color w:val="FFFF00"/>
-                        </w:rPr>
-                      </w:pPr>
-                      <w:r>
-                        <w:rPr>
-                          <w:color w:val="FFFF00"/>
-                        </w:rPr>
-                        <w:t>Originally 1.0.0</w:t>
-                      </w:r>
-                    </w:p>
-                    <w:p>
-                      <w:pPr>
-                        <w:jc w:val="center"/>
-                        <w:rPr>
-                          <w:color w:val="FFFF00"/>
-                        </w:rPr>
-                      </w:pPr>
-                    </w:p>
-                  </w:txbxContent>
-                </v:textbox>
-              </v:shape>
-            </w:pict>
-          </mc:Fallback>
-        </mc:AlternateContent>
-      </w:r>
-    </w:p>
-    <w:p>
-      <w:pPr>
-        <w:pStyle w:val="Code"/>
-      </w:pPr>
-      <w:r>
-        <w:t xml:space="preserve">#define </w:t>
-      </w:r>
-      <w:r>
-        <w:t>SAMPLE_LEAF_DEVICE_INSTALLED_CRITERIA</w:t>
-      </w:r>
-      <w:r>
-        <w:t xml:space="preserve"> </w:t>
-      </w:r>
-      <w:r>
-        <w:t>"</w:t>
-      </w:r>
-      <w:r>
-        <w:t>1</w:t>
-      </w:r>
-      <w:r>
-        <w:t>.</w:t>
-      </w:r>
-      <w:r>
-        <w:t>1</w:t>
-      </w:r>
-      <w:r>
-        <w:t>.0"</w:t>
-      </w:r>
     </w:p>
     <w:p>
       <w:pPr>
@@ -7663,7 +7481,10 @@
         <w:t>NOTE: XC32 compiler version 4.10 is required for a successful build</w:t>
       </w:r>
       <w:r>
-        <w:t>; higher versions may result in compiler errors</w:t>
+        <w:t>; higher versions may result i</w:t>
+      </w:r>
+      <w:r>
+        <w:t>n the program not running properly</w:t>
       </w:r>
       <w:r>
         <w:t>.</w:t>
@@ -8345,73 +8166,191 @@
       </w:r>
     </w:p>
     <w:p/>
+    <w:p/>
     <w:p>
       <w:pPr>
         <w:pStyle w:val="Heading2"/>
       </w:pPr>
-      <w:bookmarkStart w:id="19" w:name="_Toc98858403"/>
-      <w:bookmarkStart w:id="20" w:name="_Toc99633238"/>
-      <w:bookmarkStart w:id="21" w:name="_Toc134299977"/>
+      <w:bookmarkStart w:id="19" w:name="_Toc134299978"/>
       <w:r>
         <w:lastRenderedPageBreak/>
-        <w:t xml:space="preserve">Prepare </w:t>
-      </w:r>
-      <w:r>
-        <w:t>N</w:t>
-      </w:r>
-      <w:r>
-        <w:t xml:space="preserve">ew </w:t>
-      </w:r>
-      <w:r>
-        <w:t>F</w:t>
-      </w:r>
-      <w:r>
-        <w:t xml:space="preserve">irmware for the </w:t>
-      </w:r>
-      <w:r>
-        <w:t>S</w:t>
-      </w:r>
-      <w:r>
-        <w:t xml:space="preserve">imulated </w:t>
-      </w:r>
-      <w:r>
-        <w:t>L</w:t>
-      </w:r>
-      <w:r>
-        <w:t xml:space="preserve">eaf </w:t>
-      </w:r>
-      <w:r>
-        <w:t>D</w:t>
-      </w:r>
-      <w:r>
-        <w:t>evice</w:t>
+        <w:t xml:space="preserve">Generate </w:t>
+      </w:r>
+      <w:r>
+        <w:t>I</w:t>
+      </w:r>
+      <w:r>
+        <w:t xml:space="preserve">mport </w:t>
+      </w:r>
+      <w:r>
+        <w:t>M</w:t>
+      </w:r>
+      <w:r>
+        <w:t>anifest</w:t>
       </w:r>
       <w:bookmarkEnd w:id="19"/>
-      <w:bookmarkEnd w:id="20"/>
-      <w:bookmarkEnd w:id="21"/>
-    </w:p>
-    <w:p>
-      <w:r>
-        <w:t>Even though we do not physically connect any leaf devices to the dev board we are using</w:t>
-      </w:r>
-      <w:r>
-        <w:t>, i</w:t>
-      </w:r>
-      <w:r>
-        <w:t xml:space="preserve">t is a common scenario for your MCU device that you might have one or more leaf devices connect to it via UART or USB as peripherals or sensors. For this </w:t>
+    </w:p>
+    <w:p>
+      <w:r>
+        <w:t xml:space="preserve">An </w:t>
+      </w:r>
+      <w:hyperlink r:id="rId35" w:history="1">
+        <w:r>
+          <w:rPr>
+            <w:rStyle w:val="Hyperlink"/>
+          </w:rPr>
+          <w:t>import manifest</w:t>
+        </w:r>
+      </w:hyperlink>
+      <w:r>
+        <w:t xml:space="preserve"> is a JSON file that defines important information about the update that you are importing</w:t>
+      </w:r>
+      <w:r>
+        <w:t xml:space="preserve"> that is required by the Device Update for IoT Hub. You can learn</w:t>
+      </w:r>
+      <w:r>
+        <w:t xml:space="preserve"> about</w:t>
+      </w:r>
+      <w:r>
+        <w:t xml:space="preserve"> the detailed steps </w:t>
+      </w:r>
+      <w:r>
+        <w:t>of</w:t>
+      </w:r>
+      <w:r>
+        <w:t xml:space="preserve"> importing </w:t>
+      </w:r>
+      <w:r>
+        <w:t xml:space="preserve">a </w:t>
+      </w:r>
+      <w:r>
+        <w:t xml:space="preserve">new update </w:t>
+      </w:r>
+      <w:hyperlink r:id="rId36" w:history="1">
+        <w:r>
+          <w:rPr>
+            <w:rStyle w:val="Hyperlink"/>
+          </w:rPr>
+          <w:t>here</w:t>
+        </w:r>
+      </w:hyperlink>
+      <w:r>
+        <w:t xml:space="preserve">. For this </w:t>
       </w:r>
       <w:r>
         <w:t>ex</w:t>
       </w:r>
       <w:r>
-        <w:t>ample, we just use a simulated leaf device and push an empty firmware to demonstrate the experience. To do that:</w:t>
+        <w:t>ample</w:t>
+      </w:r>
+      <w:r>
+        <w:t>:</w:t>
       </w:r>
     </w:p>
     <w:p/>
     <w:p>
-      <w:bookmarkStart w:id="22" w:name="_Hlk119937798"/>
-      <w:r>
-        <w:t xml:space="preserve">Create a file and name it </w:t>
+      <w:pPr>
+        <w:pStyle w:val="ListParagraph"/>
+        <w:numPr>
+          <w:ilvl w:val="0"/>
+          <w:numId w:val="10"/>
+        </w:numPr>
+        <w:spacing w:after="120"/>
+        <w:ind w:left="714" w:firstLineChars="0" w:hanging="357"/>
+      </w:pPr>
+      <w:r>
+        <w:t>Ensure you have installed</w:t>
+      </w:r>
+      <w:r>
+        <w:t xml:space="preserve"> </w:t>
+      </w:r>
+      <w:hyperlink r:id="rId37" w:history="1">
+        <w:r>
+          <w:rPr>
+            <w:rStyle w:val="Hyperlink"/>
+          </w:rPr>
+          <w:t>PowerShell v7.0</w:t>
+        </w:r>
+      </w:hyperlink>
+      <w:r>
+        <w:t xml:space="preserve"> or</w:t>
+      </w:r>
+      <w:r>
+        <w:t xml:space="preserve"> higher</w:t>
+      </w:r>
+      <w:r>
+        <w:t>.</w:t>
+      </w:r>
+    </w:p>
+    <w:p>
+      <w:pPr>
+        <w:pStyle w:val="ListParagraph"/>
+        <w:numPr>
+          <w:ilvl w:val="0"/>
+          <w:numId w:val="10"/>
+        </w:numPr>
+        <w:spacing w:after="120"/>
+        <w:ind w:left="714" w:firstLineChars="0" w:hanging="357"/>
+      </w:pPr>
+      <w:r>
+        <w:t xml:space="preserve">In </w:t>
+      </w:r>
+      <w:r>
+        <w:t xml:space="preserve">a </w:t>
+      </w:r>
+      <w:r>
+        <w:t>PowerShell</w:t>
+      </w:r>
+      <w:r>
+        <w:t xml:space="preserve"> window</w:t>
+      </w:r>
+      <w:r>
+        <w:t>, navigate to</w:t>
+      </w:r>
+      <w:r>
+        <w:t xml:space="preserve"> the </w:t>
+      </w:r>
+      <w:proofErr w:type="spellStart"/>
+      <w:r>
+        <w:rPr>
+          <w:rFonts w:cs="Arial"/>
+          <w:b/>
+          <w:bCs/>
+        </w:rPr>
+        <w:t>AzureDemo_DeviceUpdate</w:t>
+      </w:r>
+      <w:proofErr w:type="spellEnd"/>
+      <w:r>
+        <w:rPr>
+          <w:rFonts w:cs="Arial"/>
+          <w:b/>
+          <w:bCs/>
+        </w:rPr>
+        <w:t xml:space="preserve"> &gt; </w:t>
+      </w:r>
+      <w:r>
+        <w:rPr>
+          <w:rFonts w:cs="Arial"/>
+          <w:b/>
+          <w:bCs/>
+        </w:rPr>
+        <w:t>WFI32-IoT</w:t>
+      </w:r>
+      <w:r>
+        <w:rPr>
+          <w:rFonts w:cs="Arial"/>
+          <w:b/>
+          <w:bCs/>
+        </w:rPr>
+        <w:t xml:space="preserve"> &gt; </w:t>
+      </w:r>
+      <w:r>
+        <w:rPr>
+          <w:rFonts w:cs="Arial"/>
+          <w:b/>
+          <w:bCs/>
+        </w:rPr>
+        <w:t>AzureDemo_WFI32E01</w:t>
       </w:r>
       <w:r>
         <w:rPr>
@@ -8420,7 +8359,7 @@
           <w:i/>
           <w:iCs/>
         </w:rPr>
-        <w:t>leaf_firmware_</w:t>
+        <w:t xml:space="preserve"> &gt; </w:t>
       </w:r>
       <w:r>
         <w:rPr>
@@ -8429,7 +8368,7 @@
           <w:i/>
           <w:iCs/>
         </w:rPr>
-        <w:t>1.1.0</w:t>
+        <w:t>tool</w:t>
       </w:r>
       <w:r>
         <w:rPr>
@@ -8438,59 +8377,9 @@
           <w:i/>
           <w:iCs/>
         </w:rPr>
-        <w:t>.bin</w:t>
-      </w:r>
-      <w:r>
-        <w:t xml:space="preserve"> and save</w:t>
-      </w:r>
-      <w:r>
-        <w:t xml:space="preserve"> it</w:t>
-      </w:r>
-      <w:r>
-        <w:t xml:space="preserve"> in the same </w:t>
-      </w:r>
-      <w:proofErr w:type="spellStart"/>
-      <w:r>
-        <w:rPr>
-          <w:rFonts w:cs="Arial"/>
-          <w:b/>
-          <w:bCs/>
-        </w:rPr>
-        <w:t>AzureDemo_DeviceUpdate</w:t>
-      </w:r>
-      <w:proofErr w:type="spellEnd"/>
-      <w:r>
-        <w:rPr>
-          <w:rFonts w:cs="Arial"/>
-          <w:b/>
-          <w:bCs/>
-        </w:rPr>
-        <w:t xml:space="preserve"> &gt; </w:t>
-      </w:r>
-      <w:r>
-        <w:rPr>
-          <w:rFonts w:cs="Arial"/>
-          <w:b/>
-          <w:bCs/>
-        </w:rPr>
-        <w:t>WFI32-IoT</w:t>
-      </w:r>
-      <w:r>
-        <w:rPr>
-          <w:rFonts w:cs="Arial"/>
-          <w:b/>
-          <w:bCs/>
-        </w:rPr>
-        <w:t xml:space="preserve"> &gt; </w:t>
-      </w:r>
-      <w:r>
-        <w:rPr>
-          <w:rFonts w:cs="Arial"/>
-          <w:b/>
-          <w:bCs/>
-        </w:rPr>
-        <w:t>AzureDemo_WFI32E01</w:t>
-      </w:r>
+        <w:t>s</w:t>
+      </w:r>
+      <w:bookmarkStart w:id="20" w:name="_Hlk119937739"/>
       <w:r>
         <w:rPr>
           <w:b/>
@@ -8500,6 +8389,7 @@
         </w:rPr>
         <w:t xml:space="preserve"> &gt; </w:t>
       </w:r>
+      <w:proofErr w:type="spellStart"/>
       <w:r>
         <w:rPr>
           <w:b/>
@@ -8507,8 +8397,10 @@
           <w:i/>
           <w:iCs/>
         </w:rPr>
-        <w:t>tool</w:t>
-      </w:r>
+        <w:t>AzureDeviceUpdateScripts</w:t>
+      </w:r>
+      <w:bookmarkEnd w:id="20"/>
+      <w:proofErr w:type="spellEnd"/>
       <w:r>
         <w:rPr>
           <w:b/>
@@ -8516,62 +8408,205 @@
           <w:i/>
           <w:iCs/>
         </w:rPr>
-        <w:t>s</w:t>
-      </w:r>
-      <w:r>
-        <w:rPr>
-          <w:b/>
-          <w:bCs/>
-          <w:i/>
-          <w:iCs/>
-        </w:rPr>
-        <w:t xml:space="preserve"> &gt; </w:t>
+        <w:t xml:space="preserve"> </w:t>
+      </w:r>
+      <w:r>
+        <w:t>directory and run</w:t>
+      </w:r>
+      <w:r>
+        <w:t xml:space="preserve"> the command</w:t>
+      </w:r>
+      <w:r>
+        <w:t>:</w:t>
+      </w:r>
+    </w:p>
+    <w:p>
+      <w:pPr>
+        <w:pStyle w:val="Code"/>
+      </w:pPr>
+      <w:r>
+        <w:t>Set-</w:t>
       </w:r>
       <w:proofErr w:type="spellStart"/>
       <w:r>
-        <w:rPr>
-          <w:b/>
-          <w:bCs/>
-          <w:i/>
-          <w:iCs/>
-        </w:rPr>
-        <w:t>AzureDeviceUpdateScripts</w:t>
+        <w:t>ExecutionPolicy</w:t>
       </w:r>
       <w:proofErr w:type="spellEnd"/>
       <w:r>
-        <w:rPr>
-          <w:b/>
-          <w:bCs/>
-          <w:i/>
-          <w:iCs/>
-        </w:rPr>
+        <w:t xml:space="preserve"> -</w:t>
+      </w:r>
+      <w:proofErr w:type="spellStart"/>
+      <w:r>
+        <w:t>ExecutionPolicy</w:t>
+      </w:r>
+      <w:proofErr w:type="spellEnd"/>
+      <w:r>
         <w:t xml:space="preserve"> </w:t>
       </w:r>
       <w:r>
-        <w:t>folder with this PowerShell command:</w:t>
-      </w:r>
-    </w:p>
-    <w:p/>
+        <w:t>Bypass</w:t>
+      </w:r>
+      <w:r>
+        <w:t xml:space="preserve"> -Scope Process</w:t>
+      </w:r>
+    </w:p>
     <w:p>
       <w:pPr>
         <w:pStyle w:val="Code"/>
         <w:ind w:left="0"/>
       </w:pPr>
-      <w:r>
-        <w:t>New-Item "leaf_firmware_1.1.0.bin" -ItemType File -Value "Empty leaf firmware"</w:t>
-      </w:r>
-    </w:p>
-    <w:bookmarkEnd w:id="22"/>
-    <w:p>
+    </w:p>
+    <w:p>
+      <w:pPr>
+        <w:pStyle w:val="ListParagraph"/>
+        <w:numPr>
+          <w:ilvl w:val="0"/>
+          <w:numId w:val="10"/>
+        </w:numPr>
+        <w:spacing w:after="120"/>
+        <w:ind w:firstLineChars="0"/>
+      </w:pPr>
+      <w:r>
+        <w:t xml:space="preserve">Run the </w:t>
+      </w:r>
+      <w:r>
+        <w:t>Python s</w:t>
+      </w:r>
+      <w:r>
+        <w:t>cript</w:t>
+      </w:r>
+      <w:r>
+        <w:t xml:space="preserve"> </w:t>
+      </w:r>
+      <w:r>
+        <w:t xml:space="preserve">and </w:t>
+      </w:r>
+      <w:r>
+        <w:t>then enter info when p</w:t>
+      </w:r>
+      <w:r>
+        <w:t>rompt</w:t>
+      </w:r>
+      <w:r>
+        <w:t>ed</w:t>
+      </w:r>
+      <w:r>
+        <w:t xml:space="preserve"> to generate the manifest files for the dev board and the simulated leaf device</w:t>
+      </w:r>
+      <w:r>
+        <w:t>:</w:t>
+      </w:r>
+    </w:p>
+    <w:p>
+      <w:pPr>
+        <w:pStyle w:val="Code"/>
+      </w:pPr>
+      <w:r>
+        <w:t xml:space="preserve">&gt; </w:t>
+      </w:r>
+      <w:r>
+        <w:t>.\</w:t>
+      </w:r>
+      <w:r>
+        <w:t>Create</w:t>
+      </w:r>
+      <w:r>
+        <w:t>WFI32</w:t>
+      </w:r>
+      <w:r>
+        <w:t>Update</w:t>
+      </w:r>
+      <w:r>
+        <w:t>.ps1</w:t>
+      </w:r>
+    </w:p>
+    <w:p>
+      <w:pPr>
+        <w:pStyle w:val="Code"/>
+      </w:pPr>
+    </w:p>
+    <w:p>
+      <w:pPr>
+        <w:pStyle w:val="Code"/>
+      </w:pPr>
+      <w:bookmarkStart w:id="21" w:name="_Hlk119937781"/>
+      <w:r>
+        <w:t>Supply values for the following parameters:</w:t>
+      </w:r>
+    </w:p>
+    <w:p>
+      <w:pPr>
+        <w:pStyle w:val="Code"/>
+      </w:pPr>
+      <w:r>
+        <w:t>(Type !? for Help.)</w:t>
+      </w:r>
+    </w:p>
+    <w:p>
+      <w:pPr>
+        <w:pStyle w:val="Code"/>
+      </w:pPr>
+      <w:r>
+        <w:t xml:space="preserve">Version: </w:t>
+      </w:r>
+      <w:r>
+        <w:rPr>
+          <w:highlight w:val="yellow"/>
+        </w:rPr>
+        <w:t>1.1.0</w:t>
+      </w:r>
+    </w:p>
+    <w:p>
+      <w:pPr>
+        <w:pStyle w:val="Code"/>
+      </w:pPr>
+      <w:proofErr w:type="spellStart"/>
+      <w:r>
+        <w:t>HostPath</w:t>
+      </w:r>
+      <w:proofErr w:type="spellEnd"/>
+      <w:r>
+        <w:t xml:space="preserve">: </w:t>
+      </w:r>
+      <w:r>
+        <w:rPr>
+          <w:highlight w:val="yellow"/>
+        </w:rPr>
+        <w:t>./</w:t>
+      </w:r>
+      <w:r>
+        <w:rPr>
+          <w:highlight w:val="yellow"/>
+        </w:rPr>
+        <w:t>firmware</w:t>
+      </w:r>
+      <w:r>
+        <w:rPr>
+          <w:highlight w:val="yellow"/>
+        </w:rPr>
+        <w:t>_1.1.0.bin</w:t>
+      </w:r>
+    </w:p>
+    <w:bookmarkEnd w:id="21"/>
+    <w:p>
+      <w:pPr>
+        <w:pStyle w:val="Code"/>
+      </w:pPr>
+    </w:p>
+    <w:p>
+      <w:pPr>
+        <w:pStyle w:val="ListParagraph"/>
+        <w:ind w:left="720" w:firstLineChars="0" w:firstLine="0"/>
+      </w:pPr>
       <w:r>
         <w:rPr>
           <w:noProof/>
         </w:rPr>
         <w:drawing>
-          <wp:inline distT="0" distB="0" distL="0" distR="0" wp14:anchorId="0E9A6526" wp14:editId="40713345">
-            <wp:extent cx="5274310" cy="1013727"/>
-            <wp:effectExtent l="0" t="0" r="0" b="2540"/>
-            <wp:docPr id="1" name="Picture 1" descr="Text&#10;&#10;Description automatically generated"/>
+          <wp:inline distT="0" distB="0" distL="0" distR="0" wp14:anchorId="7A8F5C1A" wp14:editId="49910E1A">
+            <wp:extent cx="5274310" cy="1137285"/>
+            <wp:effectExtent l="0" t="0" r="0" b="5715"/>
+            <wp:docPr id="2092510197" name="Picture 1" descr="A picture containing text, font, white, receipt&#10;&#10;Description automatically generated"/>
             <wp:cNvGraphicFramePr>
               <a:graphicFrameLocks xmlns:a="http://schemas.openxmlformats.org/drawingml/2006/main" noChangeAspect="1"/>
             </wp:cNvGraphicFramePr>
@@ -8579,11 +8614,11 @@
               <a:graphicData uri="http://schemas.openxmlformats.org/drawingml/2006/picture">
                 <pic:pic xmlns:pic="http://schemas.openxmlformats.org/drawingml/2006/picture">
                   <pic:nvPicPr>
-                    <pic:cNvPr id="5" name="Picture 5" descr="Text&#10;&#10;Description automatically generated"/>
+                    <pic:cNvPr id="2092510197" name="Picture 1" descr="A picture containing text, font, white, receipt&#10;&#10;Description automatically generated"/>
                     <pic:cNvPicPr/>
                   </pic:nvPicPr>
                   <pic:blipFill>
-                    <a:blip r:embed="rId35">
+                    <a:blip r:embed="rId38">
                       <a:extLst>
                         <a:ext uri="{28A0092B-C50C-407E-A947-70E740481C1C}">
                           <a14:useLocalDpi xmlns:a14="http://schemas.microsoft.com/office/drawing/2010/main" val="0"/>
@@ -8597,7 +8632,7 @@
                   <pic:spPr>
                     <a:xfrm>
                       <a:off x="0" y="0"/>
-                      <a:ext cx="5274310" cy="1013727"/>
+                      <a:ext cx="5274310" cy="1137285"/>
                     </a:xfrm>
                     <a:prstGeom prst="rect">
                       <a:avLst/>
@@ -8612,84 +8647,59 @@
     </w:p>
     <w:p>
       <w:pPr>
-        <w:pStyle w:val="Heading2"/>
-      </w:pPr>
-      <w:bookmarkStart w:id="23" w:name="_Toc134299978"/>
-      <w:r>
-        <w:t xml:space="preserve">Generate </w:t>
-      </w:r>
-      <w:r>
-        <w:t>I</w:t>
-      </w:r>
-      <w:r>
-        <w:t xml:space="preserve">mport </w:t>
-      </w:r>
-      <w:r>
-        <w:t>M</w:t>
-      </w:r>
-      <w:r>
-        <w:t>anifest</w:t>
-      </w:r>
-      <w:bookmarkEnd w:id="23"/>
-    </w:p>
-    <w:p>
-      <w:r>
-        <w:t xml:space="preserve">An </w:t>
-      </w:r>
-      <w:hyperlink r:id="rId36" w:history="1">
-        <w:r>
-          <w:rPr>
-            <w:rStyle w:val="Hyperlink"/>
-          </w:rPr>
-          <w:t>import manifest</w:t>
-        </w:r>
-      </w:hyperlink>
-      <w:r>
-        <w:t xml:space="preserve"> is a JSON file that defines important information about the update that you are importing</w:t>
-      </w:r>
-      <w:r>
-        <w:t xml:space="preserve"> that is required by the Device Update for IoT Hub. You can learn</w:t>
-      </w:r>
-      <w:r>
-        <w:t xml:space="preserve"> about</w:t>
-      </w:r>
-      <w:r>
-        <w:t xml:space="preserve"> the detailed steps </w:t>
-      </w:r>
-      <w:r>
-        <w:t>of</w:t>
-      </w:r>
-      <w:r>
-        <w:t xml:space="preserve"> importing </w:t>
-      </w:r>
-      <w:r>
-        <w:t xml:space="preserve">a </w:t>
-      </w:r>
-      <w:r>
-        <w:t xml:space="preserve">new update </w:t>
-      </w:r>
-      <w:hyperlink r:id="rId37" w:history="1">
-        <w:r>
-          <w:rPr>
-            <w:rStyle w:val="Hyperlink"/>
-          </w:rPr>
-          <w:t>here</w:t>
-        </w:r>
-      </w:hyperlink>
-      <w:r>
-        <w:t xml:space="preserve">. For this </w:t>
-      </w:r>
-      <w:r>
-        <w:t>ex</w:t>
-      </w:r>
-      <w:r>
-        <w:t>ample</w:t>
-      </w:r>
-      <w:r>
-        <w:t>:</w:t>
-      </w:r>
-    </w:p>
-    <w:p/>
+        <w:pStyle w:val="ListParagraph"/>
+        <w:ind w:left="720" w:firstLineChars="0" w:firstLine="0"/>
+      </w:pPr>
+      <w:r>
+        <w:t>NOTE: The script can also be run with just a single command line; e.g.</w:t>
+      </w:r>
+    </w:p>
+    <w:p>
+      <w:pPr>
+        <w:pStyle w:val="ListParagraph"/>
+        <w:ind w:left="720" w:firstLineChars="0" w:firstLine="0"/>
+      </w:pPr>
+    </w:p>
+    <w:p>
+      <w:pPr>
+        <w:pStyle w:val="Code"/>
+      </w:pPr>
+      <w:r>
+        <w:t xml:space="preserve">&gt; </w:t>
+      </w:r>
+      <w:r>
+        <w:t>.\</w:t>
+      </w:r>
+      <w:r>
+        <w:t>Create</w:t>
+      </w:r>
+      <w:r>
+        <w:t>WFI32</w:t>
+      </w:r>
+      <w:r>
+        <w:t>Update</w:t>
+      </w:r>
+      <w:r>
+        <w:t>.ps1</w:t>
+      </w:r>
+      <w:r>
+        <w:t xml:space="preserve"> -Version 1.1.0 -</w:t>
+      </w:r>
+      <w:proofErr w:type="spellStart"/>
+      <w:r>
+        <w:t>HostPath</w:t>
+      </w:r>
+      <w:proofErr w:type="spellEnd"/>
+      <w:r>
+        <w:t xml:space="preserve"> ./firmware_3.0.0.bin</w:t>
+      </w:r>
+    </w:p>
+    <w:p>
+      <w:pPr>
+        <w:pStyle w:val="ListParagraph"/>
+        <w:ind w:left="720" w:firstLineChars="0" w:firstLine="0"/>
+      </w:pPr>
+    </w:p>
     <w:p>
       <w:pPr>
         <w:pStyle w:val="ListParagraph"/>
@@ -8697,102 +8707,38 @@
           <w:ilvl w:val="0"/>
           <w:numId w:val="10"/>
         </w:numPr>
-        <w:spacing w:after="120"/>
-        <w:ind w:left="714" w:firstLineChars="0" w:hanging="357"/>
-      </w:pPr>
-      <w:r>
-        <w:t>Ensure you have installed</w:t>
+        <w:ind w:firstLineChars="0"/>
+      </w:pPr>
+      <w:bookmarkStart w:id="22" w:name="_Hlk99030150"/>
+      <w:r>
+        <w:t>Upon successful completion of the script, a</w:t>
+      </w:r>
+      <w:r>
+        <w:t xml:space="preserve">ll files required </w:t>
+      </w:r>
+      <w:r>
+        <w:t>(</w:t>
+      </w:r>
+      <w:r>
+        <w:t>to upload</w:t>
+      </w:r>
+      <w:r>
+        <w:t xml:space="preserve"> into the Device Update service)</w:t>
       </w:r>
       <w:r>
         <w:t xml:space="preserve"> </w:t>
       </w:r>
-      <w:hyperlink r:id="rId38" w:history="1">
-        <w:r>
-          <w:rPr>
-            <w:rStyle w:val="Hyperlink"/>
-          </w:rPr>
-          <w:t>PowerShell v7.0</w:t>
-        </w:r>
-      </w:hyperlink>
-      <w:r>
-        <w:t xml:space="preserve"> or</w:t>
-      </w:r>
-      <w:r>
-        <w:t xml:space="preserve"> higher</w:t>
-      </w:r>
-      <w:r>
-        <w:t>.</w:t>
-      </w:r>
-    </w:p>
-    <w:p>
-      <w:pPr>
-        <w:pStyle w:val="ListParagraph"/>
-        <w:numPr>
-          <w:ilvl w:val="0"/>
-          <w:numId w:val="10"/>
-        </w:numPr>
-        <w:spacing w:after="120"/>
-        <w:ind w:left="714" w:firstLineChars="0" w:hanging="357"/>
-      </w:pPr>
-      <w:r>
-        <w:t xml:space="preserve">In </w:t>
-      </w:r>
-      <w:r>
-        <w:t xml:space="preserve">a </w:t>
-      </w:r>
-      <w:r>
-        <w:t>PowerShell</w:t>
-      </w:r>
-      <w:r>
-        <w:t xml:space="preserve"> window</w:t>
-      </w:r>
-      <w:r>
-        <w:t>, navigate to</w:t>
-      </w:r>
-      <w:r>
-        <w:t xml:space="preserve"> the </w:t>
-      </w:r>
-      <w:proofErr w:type="spellStart"/>
-      <w:r>
-        <w:rPr>
-          <w:rFonts w:cs="Arial"/>
-          <w:b/>
-          <w:bCs/>
-        </w:rPr>
-        <w:t>AzureDemo_DeviceUpdate</w:t>
-      </w:r>
-      <w:proofErr w:type="spellEnd"/>
-      <w:r>
-        <w:rPr>
-          <w:rFonts w:cs="Arial"/>
-          <w:b/>
-          <w:bCs/>
-        </w:rPr>
-        <w:t xml:space="preserve"> &gt; </w:t>
-      </w:r>
-      <w:r>
-        <w:rPr>
-          <w:rFonts w:cs="Arial"/>
-          <w:b/>
-          <w:bCs/>
-        </w:rPr>
-        <w:t>WFI32-IoT</w:t>
-      </w:r>
-      <w:r>
-        <w:rPr>
-          <w:rFonts w:cs="Arial"/>
-          <w:b/>
-          <w:bCs/>
-        </w:rPr>
-        <w:t xml:space="preserve"> &gt; </w:t>
-      </w:r>
-      <w:r>
-        <w:rPr>
-          <w:rFonts w:cs="Arial"/>
-          <w:b/>
-          <w:bCs/>
-        </w:rPr>
-        <w:t>AzureDemo_WFI32E01</w:t>
+      <w:r>
+        <w:t>is g</w:t>
+      </w:r>
+      <w:r>
+        <w:t>enerated in</w:t>
+      </w:r>
+      <w:r>
+        <w:t xml:space="preserve"> the folder named</w:t>
+      </w:r>
+      <w:r>
+        <w:t xml:space="preserve"> </w:t>
       </w:r>
       <w:r>
         <w:rPr>
@@ -8801,7 +8747,7 @@
           <w:i/>
           <w:iCs/>
         </w:rPr>
-        <w:t xml:space="preserve"> &gt; </w:t>
+        <w:t>MICROCHIP.</w:t>
       </w:r>
       <w:r>
         <w:rPr>
@@ -8810,7 +8756,7 @@
           <w:i/>
           <w:iCs/>
         </w:rPr>
-        <w:t>tool</w:t>
+        <w:t>WFI32</w:t>
       </w:r>
       <w:r>
         <w:rPr>
@@ -8819,237 +8765,8 @@
           <w:i/>
           <w:iCs/>
         </w:rPr>
-        <w:t>s</w:t>
-      </w:r>
-      <w:bookmarkStart w:id="24" w:name="_Hlk119937739"/>
-      <w:r>
-        <w:rPr>
-          <w:b/>
-          <w:bCs/>
-          <w:i/>
-          <w:iCs/>
-        </w:rPr>
-        <w:t xml:space="preserve"> &gt; </w:t>
-      </w:r>
-      <w:proofErr w:type="spellStart"/>
-      <w:r>
-        <w:rPr>
-          <w:b/>
-          <w:bCs/>
-          <w:i/>
-          <w:iCs/>
-        </w:rPr>
-        <w:t>AzureDeviceUpdateScripts</w:t>
-      </w:r>
-      <w:bookmarkEnd w:id="24"/>
-      <w:proofErr w:type="spellEnd"/>
-      <w:r>
-        <w:rPr>
-          <w:b/>
-          <w:bCs/>
-          <w:i/>
-          <w:iCs/>
-        </w:rPr>
-        <w:t xml:space="preserve"> </w:t>
-      </w:r>
-      <w:r>
-        <w:t>directory and run</w:t>
-      </w:r>
-      <w:r>
-        <w:t xml:space="preserve"> the command</w:t>
-      </w:r>
-      <w:r>
-        <w:t>:</w:t>
-      </w:r>
-    </w:p>
-    <w:p>
-      <w:pPr>
-        <w:pStyle w:val="Code"/>
-      </w:pPr>
-      <w:r>
-        <w:t>Set-</w:t>
-      </w:r>
-      <w:proofErr w:type="spellStart"/>
-      <w:r>
-        <w:t>ExecutionPolicy</w:t>
-      </w:r>
-      <w:proofErr w:type="spellEnd"/>
-      <w:r>
-        <w:t xml:space="preserve"> -</w:t>
-      </w:r>
-      <w:proofErr w:type="spellStart"/>
-      <w:r>
-        <w:t>ExecutionPolicy</w:t>
-      </w:r>
-      <w:proofErr w:type="spellEnd"/>
-      <w:r>
-        <w:t xml:space="preserve"> </w:t>
-      </w:r>
-      <w:r>
-        <w:t>Bypass</w:t>
-      </w:r>
-      <w:r>
-        <w:t xml:space="preserve"> -Scope Process</w:t>
-      </w:r>
-    </w:p>
-    <w:p>
-      <w:pPr>
-        <w:pStyle w:val="Code"/>
-        <w:ind w:left="0"/>
-      </w:pPr>
-    </w:p>
-    <w:p>
-      <w:pPr>
-        <w:pStyle w:val="ListParagraph"/>
-        <w:numPr>
-          <w:ilvl w:val="0"/>
-          <w:numId w:val="10"/>
-        </w:numPr>
-        <w:spacing w:after="120"/>
-        <w:ind w:firstLineChars="0"/>
-      </w:pPr>
-      <w:r>
-        <w:t xml:space="preserve">Run the </w:t>
-      </w:r>
-      <w:r>
-        <w:t>Python s</w:t>
-      </w:r>
-      <w:r>
-        <w:t>cript</w:t>
-      </w:r>
-      <w:r>
-        <w:t xml:space="preserve"> </w:t>
-      </w:r>
-      <w:r>
-        <w:t xml:space="preserve">and </w:t>
-      </w:r>
-      <w:r>
-        <w:t>then enter info when p</w:t>
-      </w:r>
-      <w:r>
-        <w:t>rompt</w:t>
-      </w:r>
-      <w:r>
-        <w:t>ed</w:t>
-      </w:r>
-      <w:r>
-        <w:t xml:space="preserve"> to generate the manifest files for the dev board and the simulated leaf device</w:t>
-      </w:r>
-      <w:r>
-        <w:t>:</w:t>
-      </w:r>
-    </w:p>
-    <w:p>
-      <w:pPr>
-        <w:pStyle w:val="Code"/>
-      </w:pPr>
-      <w:r>
-        <w:t>.\</w:t>
-      </w:r>
-      <w:r>
-        <w:t>Create</w:t>
-      </w:r>
-      <w:r>
-        <w:t>WFI32</w:t>
-      </w:r>
-      <w:r>
-        <w:t>Update</w:t>
-      </w:r>
-      <w:r>
-        <w:t>.ps1</w:t>
-      </w:r>
-    </w:p>
-    <w:p>
-      <w:pPr>
-        <w:pStyle w:val="Code"/>
-      </w:pPr>
-    </w:p>
-    <w:p>
-      <w:pPr>
-        <w:pStyle w:val="Code"/>
-      </w:pPr>
-      <w:bookmarkStart w:id="25" w:name="_Hlk119937781"/>
-      <w:r>
-        <w:t>Supply values for the following parameters:</w:t>
-      </w:r>
-    </w:p>
-    <w:p>
-      <w:pPr>
-        <w:pStyle w:val="Code"/>
-      </w:pPr>
-      <w:r>
-        <w:t>(Type !? for Help.)</w:t>
-      </w:r>
-    </w:p>
-    <w:p>
-      <w:pPr>
-        <w:pStyle w:val="Code"/>
-      </w:pPr>
-      <w:r>
-        <w:t xml:space="preserve">Version: </w:t>
-      </w:r>
-      <w:r>
-        <w:rPr>
-          <w:highlight w:val="yellow"/>
-        </w:rPr>
-        <w:t>1.1.0</w:t>
-      </w:r>
-    </w:p>
-    <w:p>
-      <w:pPr>
-        <w:pStyle w:val="Code"/>
-      </w:pPr>
-      <w:proofErr w:type="spellStart"/>
-      <w:r>
-        <w:t>HostPath</w:t>
-      </w:r>
-      <w:proofErr w:type="spellEnd"/>
-      <w:r>
-        <w:t xml:space="preserve">: </w:t>
-      </w:r>
-      <w:r>
-        <w:rPr>
-          <w:highlight w:val="yellow"/>
-        </w:rPr>
-        <w:t>./</w:t>
-      </w:r>
-      <w:r>
-        <w:rPr>
-          <w:highlight w:val="yellow"/>
-        </w:rPr>
-        <w:t>firmware</w:t>
-      </w:r>
-      <w:r>
-        <w:rPr>
-          <w:highlight w:val="yellow"/>
-        </w:rPr>
-        <w:t>_1.1.0.bin</w:t>
-      </w:r>
-    </w:p>
-    <w:p>
-      <w:pPr>
-        <w:pStyle w:val="Code"/>
-      </w:pPr>
-      <w:proofErr w:type="spellStart"/>
-      <w:r>
-        <w:t>LeafPath</w:t>
-      </w:r>
-      <w:proofErr w:type="spellEnd"/>
-      <w:r>
-        <w:t xml:space="preserve">: </w:t>
-      </w:r>
-      <w:r>
-        <w:rPr>
-          <w:highlight w:val="yellow"/>
-        </w:rPr>
-        <w:t>./leaf_firmware_1.1.0.bin</w:t>
-      </w:r>
-    </w:p>
-    <w:bookmarkEnd w:id="25"/>
-    <w:p>
-      <w:pPr>
-        <w:pStyle w:val="Code"/>
-      </w:pPr>
+        <w:t>.1.1.0</w:t>
+      </w:r>
     </w:p>
     <w:p>
       <w:pPr>
@@ -9061,10 +8778,10 @@
           <w:noProof/>
         </w:rPr>
         <w:drawing>
-          <wp:inline distT="0" distB="0" distL="0" distR="0" wp14:anchorId="7FDBFF7B" wp14:editId="14F505E5">
-            <wp:extent cx="5274310" cy="1113155"/>
-            <wp:effectExtent l="0" t="0" r="0" b="4445"/>
-            <wp:docPr id="29" name="Picture 29" descr="Text&#10;&#10;Description automatically generated"/>
+          <wp:inline distT="0" distB="0" distL="0" distR="0" wp14:anchorId="35E80E5D" wp14:editId="06B774DD">
+            <wp:extent cx="5067300" cy="914400"/>
+            <wp:effectExtent l="0" t="0" r="0" b="0"/>
+            <wp:docPr id="1572698824" name="Picture 2" descr="A picture containing text, font, screenshot, receipt&#10;&#10;Description automatically generated"/>
             <wp:cNvGraphicFramePr>
               <a:graphicFrameLocks xmlns:a="http://schemas.openxmlformats.org/drawingml/2006/main" noChangeAspect="1"/>
             </wp:cNvGraphicFramePr>
@@ -9072,7 +8789,7 @@
               <a:graphicData uri="http://schemas.openxmlformats.org/drawingml/2006/picture">
                 <pic:pic xmlns:pic="http://schemas.openxmlformats.org/drawingml/2006/picture">
                   <pic:nvPicPr>
-                    <pic:cNvPr id="29" name="Picture 29" descr="Text&#10;&#10;Description automatically generated"/>
+                    <pic:cNvPr id="1572698824" name="Picture 2" descr="A picture containing text, font, screenshot, receipt&#10;&#10;Description automatically generated"/>
                     <pic:cNvPicPr/>
                   </pic:nvPicPr>
                   <pic:blipFill>
@@ -9090,7 +8807,7 @@
                   <pic:spPr>
                     <a:xfrm>
                       <a:off x="0" y="0"/>
-                      <a:ext cx="5274310" cy="1113155"/>
+                      <a:ext cx="5067300" cy="914400"/>
                     </a:xfrm>
                     <a:prstGeom prst="rect">
                       <a:avLst/>
@@ -9103,141 +8820,16 @@
         </w:drawing>
       </w:r>
     </w:p>
-    <w:p>
-      <w:pPr>
-        <w:pStyle w:val="ListParagraph"/>
-        <w:ind w:left="720" w:firstLineChars="0" w:firstLine="0"/>
-      </w:pPr>
-    </w:p>
-    <w:p>
-      <w:pPr>
-        <w:pStyle w:val="ListParagraph"/>
-        <w:numPr>
-          <w:ilvl w:val="0"/>
-          <w:numId w:val="10"/>
-        </w:numPr>
-        <w:ind w:firstLineChars="0"/>
-      </w:pPr>
-      <w:bookmarkStart w:id="26" w:name="_Hlk99030150"/>
-      <w:r>
-        <w:t>Upon successful completion of the script, a</w:t>
-      </w:r>
-      <w:r>
-        <w:t xml:space="preserve">ll files required </w:t>
-      </w:r>
-      <w:r>
-        <w:t>(</w:t>
-      </w:r>
-      <w:r>
-        <w:t>to upload</w:t>
-      </w:r>
-      <w:r>
-        <w:t xml:space="preserve"> into the Device Update service)</w:t>
-      </w:r>
-      <w:r>
-        <w:t xml:space="preserve"> </w:t>
-      </w:r>
-      <w:r>
-        <w:t>is g</w:t>
-      </w:r>
-      <w:r>
-        <w:t>enerated in</w:t>
-      </w:r>
-      <w:r>
-        <w:t xml:space="preserve"> the folder named</w:t>
-      </w:r>
-      <w:r>
-        <w:t xml:space="preserve"> </w:t>
-      </w:r>
-      <w:r>
-        <w:rPr>
-          <w:b/>
-          <w:bCs/>
-          <w:i/>
-          <w:iCs/>
-        </w:rPr>
-        <w:t>MICROCHIP.</w:t>
-      </w:r>
-      <w:r>
-        <w:rPr>
-          <w:b/>
-          <w:bCs/>
-          <w:i/>
-          <w:iCs/>
-        </w:rPr>
-        <w:t>WFI32</w:t>
-      </w:r>
-      <w:r>
-        <w:rPr>
-          <w:b/>
-          <w:bCs/>
-          <w:i/>
-          <w:iCs/>
-        </w:rPr>
-        <w:t>.1.1.0</w:t>
-      </w:r>
-    </w:p>
-    <w:p>
-      <w:pPr>
-        <w:pStyle w:val="ListParagraph"/>
-        <w:ind w:left="720" w:firstLineChars="0" w:firstLine="0"/>
-      </w:pPr>
-      <w:r>
-        <w:rPr>
-          <w:noProof/>
-        </w:rPr>
-        <w:drawing>
-          <wp:inline distT="0" distB="0" distL="0" distR="0" wp14:anchorId="09E4F6A0" wp14:editId="41CCE183">
-            <wp:extent cx="3683000" cy="1371600"/>
-            <wp:effectExtent l="0" t="0" r="0" b="0"/>
-            <wp:docPr id="3" name="Picture 3" descr="Graphical user interface, text, application&#10;&#10;Description automatically generated with medium confidence"/>
-            <wp:cNvGraphicFramePr>
-              <a:graphicFrameLocks xmlns:a="http://schemas.openxmlformats.org/drawingml/2006/main" noChangeAspect="1"/>
-            </wp:cNvGraphicFramePr>
-            <a:graphic xmlns:a="http://schemas.openxmlformats.org/drawingml/2006/main">
-              <a:graphicData uri="http://schemas.openxmlformats.org/drawingml/2006/picture">
-                <pic:pic xmlns:pic="http://schemas.openxmlformats.org/drawingml/2006/picture">
-                  <pic:nvPicPr>
-                    <pic:cNvPr id="3" name="Picture 3" descr="Graphical user interface, text, application&#10;&#10;Description automatically generated with medium confidence"/>
-                    <pic:cNvPicPr/>
-                  </pic:nvPicPr>
-                  <pic:blipFill>
-                    <a:blip r:embed="rId40">
-                      <a:extLst>
-                        <a:ext uri="{28A0092B-C50C-407E-A947-70E740481C1C}">
-                          <a14:useLocalDpi xmlns:a14="http://schemas.microsoft.com/office/drawing/2010/main" val="0"/>
-                        </a:ext>
-                      </a:extLst>
-                    </a:blip>
-                    <a:stretch>
-                      <a:fillRect/>
-                    </a:stretch>
-                  </pic:blipFill>
-                  <pic:spPr>
-                    <a:xfrm>
-                      <a:off x="0" y="0"/>
-                      <a:ext cx="3683000" cy="1371600"/>
-                    </a:xfrm>
-                    <a:prstGeom prst="rect">
-                      <a:avLst/>
-                    </a:prstGeom>
-                  </pic:spPr>
-                </pic:pic>
-              </a:graphicData>
-            </a:graphic>
-          </wp:inline>
-        </w:drawing>
-      </w:r>
-    </w:p>
-    <w:bookmarkEnd w:id="26"/>
+    <w:bookmarkEnd w:id="22"/>
     <w:p/>
     <w:p>
       <w:pPr>
         <w:pStyle w:val="Heading2"/>
       </w:pPr>
-      <w:bookmarkStart w:id="27" w:name="_Toc99633240"/>
-      <w:bookmarkStart w:id="28" w:name="_Toc134299979"/>
-      <w:r>
+      <w:bookmarkStart w:id="23" w:name="_Toc99633240"/>
+      <w:bookmarkStart w:id="24" w:name="_Toc134299979"/>
+      <w:r>
+        <w:lastRenderedPageBreak/>
         <w:t xml:space="preserve">Upload </w:t>
       </w:r>
       <w:r>
@@ -9252,8 +8844,8 @@
       <w:r>
         <w:t>anifest</w:t>
       </w:r>
-      <w:bookmarkEnd w:id="27"/>
-      <w:bookmarkEnd w:id="28"/>
+      <w:bookmarkEnd w:id="23"/>
+      <w:bookmarkEnd w:id="24"/>
     </w:p>
     <w:p/>
     <w:p>
@@ -9275,7 +8867,7 @@
         </w:rPr>
         <w:t xml:space="preserve">Access your Azure </w:t>
       </w:r>
-      <w:hyperlink r:id="rId41" w:history="1">
+      <w:hyperlink r:id="rId40" w:history="1">
         <w:r>
           <w:rPr>
             <w:rStyle w:val="Hyperlink"/>
@@ -9500,7 +9092,7 @@
           </mc:Choice>
           <mc:Fallback>
             <w:pict>
-              <v:shape w14:anchorId="1BDBB64C" id="Right Arrow 36" o:spid="_x0000_s1033" type="#_x0000_t13" style="position:absolute;left:0;text-align:left;margin-left:-15.8pt;margin-top:122.95pt;width:64pt;height:47pt;z-index:251674624;visibility:visible;mso-wrap-style:square;mso-wrap-distance-left:9pt;mso-wrap-distance-top:0;mso-wrap-distance-right:9pt;mso-wrap-distance-bottom:0;mso-position-horizontal:absolute;mso-position-horizontal-relative:text;mso-position-vertical:absolute;mso-position-vertical-relative:text;v-text-anchor:middle" o:gfxdata="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" adj="13669" fillcolor="red" strokecolor="#1f3763 [1604]" strokeweight="1pt">
+              <v:shape w14:anchorId="1BDBB64C" id="Right Arrow 36" o:spid="_x0000_s1032" type="#_x0000_t13" style="position:absolute;left:0;text-align:left;margin-left:-15.8pt;margin-top:122.95pt;width:64pt;height:47pt;z-index:251674624;visibility:visible;mso-wrap-style:square;mso-wrap-distance-left:9pt;mso-wrap-distance-top:0;mso-wrap-distance-right:9pt;mso-wrap-distance-bottom:0;mso-position-horizontal:absolute;mso-position-horizontal-relative:text;mso-position-vertical:absolute;mso-position-vertical-relative:text;v-text-anchor:middle" o:gfxdata="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" adj="13669" fillcolor="red" strokecolor="#1f3763 [1604]" strokeweight="1pt">
                 <v:textbox>
                   <w:txbxContent>
                     <w:p>
@@ -9545,7 +9137,7 @@
                     <pic:cNvPicPr/>
                   </pic:nvPicPr>
                   <pic:blipFill>
-                    <a:blip r:embed="rId42">
+                    <a:blip r:embed="rId41">
                       <a:extLst>
                         <a:ext uri="{28A0092B-C50C-407E-A947-70E740481C1C}">
                           <a14:useLocalDpi xmlns:a14="http://schemas.microsoft.com/office/drawing/2010/main" val="0"/>
@@ -9745,7 +9337,7 @@
           </mc:Choice>
           <mc:Fallback>
             <w:pict>
-              <v:shape w14:anchorId="6B745755" id="Right Arrow 37" o:spid="_x0000_s1034" type="#_x0000_t13" style="position:absolute;left:0;text-align:left;margin-left:-15.3pt;margin-top:70.75pt;width:64pt;height:47pt;z-index:251676672;visibility:visible;mso-wrap-style:square;mso-wrap-distance-left:9pt;mso-wrap-distance-top:0;mso-wrap-distance-right:9pt;mso-wrap-distance-bottom:0;mso-position-horizontal:absolute;mso-position-horizontal-relative:text;mso-position-vertical:absolute;mso-position-vertical-relative:text;v-text-anchor:middle" o:gfxdata="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" adj="13669" fillcolor="red" strokecolor="#1f3763 [1604]" strokeweight="1pt">
+              <v:shape w14:anchorId="6B745755" id="Right Arrow 37" o:spid="_x0000_s1033" type="#_x0000_t13" style="position:absolute;left:0;text-align:left;margin-left:-15.3pt;margin-top:70.75pt;width:64pt;height:47pt;z-index:251676672;visibility:visible;mso-wrap-style:square;mso-wrap-distance-left:9pt;mso-wrap-distance-top:0;mso-wrap-distance-right:9pt;mso-wrap-distance-bottom:0;mso-position-horizontal:absolute;mso-position-horizontal-relative:text;mso-position-vertical:absolute;mso-position-vertical-relative:text;v-text-anchor:middle" o:gfxdata="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" adj="13669" fillcolor="red" strokecolor="#1f3763 [1604]" strokeweight="1pt">
                 <v:textbox>
                   <w:txbxContent>
                     <w:p>
@@ -9790,7 +9382,7 @@
                     <pic:cNvPicPr/>
                   </pic:nvPicPr>
                   <pic:blipFill>
-                    <a:blip r:embed="rId43">
+                    <a:blip r:embed="rId42">
                       <a:extLst>
                         <a:ext uri="{28A0092B-C50C-407E-A947-70E740481C1C}">
                           <a14:useLocalDpi xmlns:a14="http://schemas.microsoft.com/office/drawing/2010/main" val="0"/>
@@ -9993,6 +9585,7 @@
         <w:rPr>
           <w:rFonts w:cs="Arial"/>
         </w:rPr>
+        <w:lastRenderedPageBreak/>
         <w:t xml:space="preserve">You should now be on the </w:t>
       </w:r>
       <w:r>
@@ -10124,19 +9717,31 @@
         <w:rPr>
           <w:rFonts w:cs="Arial"/>
         </w:rPr>
-        <w:t xml:space="preserve"> and browse to (or drag-and-drop) all of firmware </w:t>
-      </w:r>
-      <w:r>
-        <w:rPr>
-          <w:rFonts w:cs="Arial"/>
-        </w:rPr>
-        <w:t xml:space="preserve">image </w:t>
-      </w:r>
-      <w:r>
-        <w:rPr>
-          <w:rFonts w:cs="Arial"/>
-        </w:rPr>
-        <w:t>and manifest files required for the deployment from the</w:t>
+        <w:t xml:space="preserve"> and browse to (or drag-and-drop) </w:t>
+      </w:r>
+      <w:r>
+        <w:rPr>
+          <w:rFonts w:cs="Arial"/>
+        </w:rPr>
+        <w:t xml:space="preserve">the </w:t>
+      </w:r>
+      <w:r>
+        <w:rPr>
+          <w:rFonts w:cs="Arial"/>
+        </w:rPr>
+        <w:t xml:space="preserve">firmware </w:t>
+      </w:r>
+      <w:r>
+        <w:rPr>
+          <w:rFonts w:cs="Arial"/>
+        </w:rPr>
+        <w:t>a</w:t>
+      </w:r>
+      <w:r>
+        <w:rPr>
+          <w:rFonts w:cs="Arial"/>
+        </w:rPr>
+        <w:t>nd manifest file required for the deployment from the</w:t>
       </w:r>
       <w:r>
         <w:t xml:space="preserve"> </w:t>
@@ -10228,7 +9833,19 @@
         <w:rPr>
           <w:rFonts w:cs="Arial"/>
         </w:rPr>
-        <w:t xml:space="preserve"> (4 </w:t>
+        <w:t xml:space="preserve"> (</w:t>
+      </w:r>
+      <w:r>
+        <w:rPr>
+          <w:rFonts w:cs="Arial"/>
+        </w:rPr>
+        <w:t>2</w:t>
+      </w:r>
+      <w:r>
+        <w:rPr>
+          <w:rFonts w:cs="Arial"/>
+        </w:rPr>
+        <w:t xml:space="preserve"> </w:t>
       </w:r>
       <w:r>
         <w:rPr>
@@ -10252,7 +9869,7 @@
     <w:p>
       <w:pPr>
         <w:pStyle w:val="ListParagraph"/>
-        <w:ind w:left="360" w:firstLine="480"/>
+        <w:ind w:firstLine="480"/>
         <w:rPr>
           <w:rFonts w:cs="Arial"/>
         </w:rPr>
@@ -10263,10 +9880,10 @@
           <w:noProof/>
         </w:rPr>
         <w:drawing>
-          <wp:inline distT="0" distB="0" distL="0" distR="0" wp14:anchorId="7CEE55DE" wp14:editId="7928D25E">
-            <wp:extent cx="4668982" cy="1074452"/>
-            <wp:effectExtent l="0" t="0" r="5080" b="5080"/>
-            <wp:docPr id="39" name="Picture 39" descr="Text&#10;&#10;Description automatically generated with medium confidence"/>
+          <wp:inline distT="0" distB="0" distL="0" distR="0" wp14:anchorId="5166046B" wp14:editId="745374E2">
+            <wp:extent cx="2946400" cy="647700"/>
+            <wp:effectExtent l="0" t="0" r="0" b="0"/>
+            <wp:docPr id="403884758" name="Picture 4" descr="A picture containing font, text, white, typography&#10;&#10;Description automatically generated"/>
             <wp:cNvGraphicFramePr>
               <a:graphicFrameLocks xmlns:a="http://schemas.openxmlformats.org/drawingml/2006/main" noChangeAspect="1"/>
             </wp:cNvGraphicFramePr>
@@ -10274,7 +9891,69 @@
               <a:graphicData uri="http://schemas.openxmlformats.org/drawingml/2006/picture">
                 <pic:pic xmlns:pic="http://schemas.openxmlformats.org/drawingml/2006/picture">
                   <pic:nvPicPr>
-                    <pic:cNvPr id="39" name="Picture 39" descr="Text&#10;&#10;Description automatically generated with medium confidence"/>
+                    <pic:cNvPr id="403884758" name="Picture 4" descr="A picture containing font, text, white, typography&#10;&#10;Description automatically generated"/>
+                    <pic:cNvPicPr/>
+                  </pic:nvPicPr>
+                  <pic:blipFill>
+                    <a:blip r:embed="rId43">
+                      <a:extLst>
+                        <a:ext uri="{28A0092B-C50C-407E-A947-70E740481C1C}">
+                          <a14:useLocalDpi xmlns:a14="http://schemas.microsoft.com/office/drawing/2010/main" val="0"/>
+                        </a:ext>
+                      </a:extLst>
+                    </a:blip>
+                    <a:stretch>
+                      <a:fillRect/>
+                    </a:stretch>
+                  </pic:blipFill>
+                  <pic:spPr>
+                    <a:xfrm>
+                      <a:off x="0" y="0"/>
+                      <a:ext cx="2946400" cy="647700"/>
+                    </a:xfrm>
+                    <a:prstGeom prst="rect">
+                      <a:avLst/>
+                    </a:prstGeom>
+                  </pic:spPr>
+                </pic:pic>
+              </a:graphicData>
+            </a:graphic>
+          </wp:inline>
+        </w:drawing>
+      </w:r>
+    </w:p>
+    <w:p>
+      <w:pPr>
+        <w:pStyle w:val="ListParagraph"/>
+        <w:ind w:firstLine="480"/>
+      </w:pPr>
+    </w:p>
+    <w:p>
+      <w:pPr>
+        <w:pStyle w:val="ListParagraph"/>
+        <w:ind w:firstLine="480"/>
+        <w:rPr>
+          <w:rFonts w:cs="Arial"/>
+        </w:rPr>
+      </w:pPr>
+      <w:r>
+        <w:rPr>
+          <w:rFonts w:cs="Arial"/>
+          <w:noProof/>
+        </w:rPr>
+        <w:drawing>
+          <wp:inline distT="0" distB="0" distL="0" distR="0" wp14:anchorId="4FEA016D" wp14:editId="5C3D582B">
+            <wp:extent cx="4182533" cy="3342099"/>
+            <wp:effectExtent l="0" t="0" r="0" b="0"/>
+            <wp:docPr id="140931763" name="Picture 3" descr="A screenshot of a computer&#10;&#10;Description automatically generated with medium confidence"/>
+            <wp:cNvGraphicFramePr>
+              <a:graphicFrameLocks xmlns:a="http://schemas.openxmlformats.org/drawingml/2006/main" noChangeAspect="1"/>
+            </wp:cNvGraphicFramePr>
+            <a:graphic xmlns:a="http://schemas.openxmlformats.org/drawingml/2006/main">
+              <a:graphicData uri="http://schemas.openxmlformats.org/drawingml/2006/picture">
+                <pic:pic xmlns:pic="http://schemas.openxmlformats.org/drawingml/2006/picture">
+                  <pic:nvPicPr>
+                    <pic:cNvPr id="140931763" name="Picture 3" descr="A screenshot of a computer&#10;&#10;Description automatically generated with medium confidence"/>
                     <pic:cNvPicPr/>
                   </pic:nvPicPr>
                   <pic:blipFill>
@@ -10292,7 +9971,7 @@
                   <pic:spPr>
                     <a:xfrm>
                       <a:off x="0" y="0"/>
-                      <a:ext cx="4725537" cy="1087467"/>
+                      <a:ext cx="4190222" cy="3348243"/>
                     </a:xfrm>
                     <a:prstGeom prst="rect">
                       <a:avLst/>
@@ -10316,68 +9995,6 @@
     </w:p>
     <w:p>
       <w:pPr>
-        <w:pStyle w:val="ListParagraph"/>
-        <w:ind w:firstLine="480"/>
-      </w:pPr>
-      <w:r>
-        <w:rPr>
-          <w:noProof/>
-        </w:rPr>
-        <w:lastRenderedPageBreak/>
-        <w:drawing>
-          <wp:inline distT="0" distB="0" distL="0" distR="0" wp14:anchorId="5199B0AF" wp14:editId="1CA4F7BA">
-            <wp:extent cx="4622800" cy="5207000"/>
-            <wp:effectExtent l="0" t="0" r="0" b="0"/>
-            <wp:docPr id="38" name="Picture 38" descr="Graphical user interface, text, application&#10;&#10;Description automatically generated"/>
-            <wp:cNvGraphicFramePr>
-              <a:graphicFrameLocks xmlns:a="http://schemas.openxmlformats.org/drawingml/2006/main" noChangeAspect="1"/>
-            </wp:cNvGraphicFramePr>
-            <a:graphic xmlns:a="http://schemas.openxmlformats.org/drawingml/2006/main">
-              <a:graphicData uri="http://schemas.openxmlformats.org/drawingml/2006/picture">
-                <pic:pic xmlns:pic="http://schemas.openxmlformats.org/drawingml/2006/picture">
-                  <pic:nvPicPr>
-                    <pic:cNvPr id="38" name="Picture 38" descr="Graphical user interface, text, application&#10;&#10;Description automatically generated"/>
-                    <pic:cNvPicPr/>
-                  </pic:nvPicPr>
-                  <pic:blipFill>
-                    <a:blip r:embed="rId45">
-                      <a:extLst>
-                        <a:ext uri="{28A0092B-C50C-407E-A947-70E740481C1C}">
-                          <a14:useLocalDpi xmlns:a14="http://schemas.microsoft.com/office/drawing/2010/main" val="0"/>
-                        </a:ext>
-                      </a:extLst>
-                    </a:blip>
-                    <a:stretch>
-                      <a:fillRect/>
-                    </a:stretch>
-                  </pic:blipFill>
-                  <pic:spPr>
-                    <a:xfrm>
-                      <a:off x="0" y="0"/>
-                      <a:ext cx="4622800" cy="5207000"/>
-                    </a:xfrm>
-                    <a:prstGeom prst="rect">
-                      <a:avLst/>
-                    </a:prstGeom>
-                  </pic:spPr>
-                </pic:pic>
-              </a:graphicData>
-            </a:graphic>
-          </wp:inline>
-        </w:drawing>
-      </w:r>
-    </w:p>
-    <w:p>
-      <w:pPr>
-        <w:pStyle w:val="ListParagraph"/>
-        <w:ind w:firstLine="480"/>
-        <w:rPr>
-          <w:rFonts w:cs="Arial"/>
-        </w:rPr>
-      </w:pPr>
-    </w:p>
-    <w:p>
-      <w:pPr>
         <w:rPr>
           <w:rFonts w:cs="Arial"/>
         </w:rPr>
@@ -10496,23 +10113,9 @@
     <w:p/>
     <w:p>
       <w:pPr>
-        <w:rPr>
-          <w:b/>
-          <w:bCs/>
-          <w:kern w:val="44"/>
-          <w:sz w:val="44"/>
-          <w:szCs w:val="44"/>
-        </w:rPr>
-      </w:pPr>
-      <w:r>
-        <w:br w:type="page"/>
-      </w:r>
-    </w:p>
-    <w:p>
-      <w:pPr>
         <w:pStyle w:val="Heading1"/>
       </w:pPr>
-      <w:bookmarkStart w:id="29" w:name="_Toc134299980"/>
+      <w:bookmarkStart w:id="25" w:name="_Toc134299980"/>
       <w:r>
         <w:lastRenderedPageBreak/>
         <w:t xml:space="preserve">Prepare the </w:t>
@@ -10523,7 +10126,7 @@
       <w:r>
         <w:t>evice</w:t>
       </w:r>
-      <w:bookmarkEnd w:id="29"/>
+      <w:bookmarkEnd w:id="25"/>
     </w:p>
     <w:p>
       <w:r>
@@ -10559,11 +10162,11 @@
       <w:pPr>
         <w:pStyle w:val="Heading2"/>
       </w:pPr>
-      <w:bookmarkStart w:id="30" w:name="_Toc134299981"/>
+      <w:bookmarkStart w:id="26" w:name="_Toc134299981"/>
       <w:r>
         <w:t>Configure Wi-Fi Settings</w:t>
       </w:r>
-      <w:bookmarkEnd w:id="30"/>
+      <w:bookmarkEnd w:id="26"/>
     </w:p>
     <w:p>
       <w:pPr>
@@ -10715,7 +10318,7 @@
         </w:rPr>
         <w:t xml:space="preserve">Click </w:t>
       </w:r>
-      <w:hyperlink r:id="rId46" w:history="1">
+      <w:hyperlink r:id="rId45" w:history="1">
         <w:r>
           <w:rPr>
             <w:rStyle w:val="Hyperlink"/>
@@ -10822,7 +10425,7 @@
                     <pic:cNvPicPr/>
                   </pic:nvPicPr>
                   <pic:blipFill>
-                    <a:blip r:embed="rId47" cstate="print">
+                    <a:blip r:embed="rId46" cstate="print">
                       <a:extLst>
                         <a:ext uri="{28A0092B-C50C-407E-A947-70E740481C1C}">
                           <a14:useLocalDpi xmlns:a14="http://schemas.microsoft.com/office/drawing/2010/main" val="0"/>
@@ -10853,7 +10456,7 @@
       <w:pPr>
         <w:pStyle w:val="Heading2"/>
       </w:pPr>
-      <w:bookmarkStart w:id="31" w:name="_Toc134299982"/>
+      <w:bookmarkStart w:id="27" w:name="_Toc134299982"/>
       <w:r>
         <w:lastRenderedPageBreak/>
         <w:t>Revert to the Previous</w:t>
@@ -10864,7 +10467,7 @@
       <w:r>
         <w:t>Firmware Version</w:t>
       </w:r>
-      <w:bookmarkEnd w:id="31"/>
+      <w:bookmarkEnd w:id="27"/>
     </w:p>
     <w:p>
       <w:pPr>
@@ -10973,7 +10576,7 @@
       <w:pPr>
         <w:pStyle w:val="Code"/>
       </w:pPr>
-      <w:bookmarkStart w:id="32" w:name="_Hlk119937837"/>
+      <w:bookmarkStart w:id="28" w:name="_Hlk119937837"/>
       <w:r>
         <w:t xml:space="preserve">#define </w:t>
       </w:r>
@@ -11004,41 +10607,7 @@
         <w:pStyle w:val="Code"/>
       </w:pPr>
     </w:p>
-    <w:p>
-      <w:pPr>
-        <w:pStyle w:val="Code"/>
-      </w:pPr>
-      <w:r>
-        <w:t xml:space="preserve">#define </w:t>
-      </w:r>
-      <w:r>
-        <w:t>SAMPLE_LEAF_DEVICE_INSTALLED_CRITERIA</w:t>
-      </w:r>
-      <w:r>
-        <w:t xml:space="preserve"> </w:t>
-      </w:r>
-      <w:r>
-        <w:t>"</w:t>
-      </w:r>
-      <w:r>
-        <w:t>1</w:t>
-      </w:r>
-      <w:r>
-        <w:t>.</w:t>
-      </w:r>
-      <w:r>
-        <w:t>0</w:t>
-      </w:r>
-      <w:r>
-        <w:t>.0"</w:t>
-      </w:r>
-    </w:p>
-    <w:p>
-      <w:pPr>
-        <w:pStyle w:val="Code"/>
-      </w:pPr>
-    </w:p>
-    <w:bookmarkEnd w:id="32"/>
+    <w:bookmarkEnd w:id="28"/>
     <w:p>
       <w:pPr>
         <w:pStyle w:val="ListParagraph"/>
@@ -11105,11 +10674,11 @@
       <w:pPr>
         <w:pStyle w:val="Heading2"/>
       </w:pPr>
-      <w:bookmarkStart w:id="33" w:name="_Toc134299983"/>
+      <w:bookmarkStart w:id="29" w:name="_Toc134299983"/>
       <w:r>
         <w:t>Program and Run the Device</w:t>
       </w:r>
-      <w:bookmarkEnd w:id="33"/>
+      <w:bookmarkEnd w:id="29"/>
     </w:p>
     <w:p>
       <w:pPr>
@@ -11222,7 +10791,7 @@
           </mc:Choice>
           <mc:Fallback>
             <w:pict>
-              <v:shape w14:anchorId="70C08ED7" id="Right Arrow 42" o:spid="_x0000_s1036" type="#_x0000_t13" style="position:absolute;left:0;text-align:left;margin-left:-15.05pt;margin-top:13.65pt;width:64pt;height:47pt;z-index:251680768;visibility:visible;mso-wrap-style:square;mso-wrap-distance-left:9pt;mso-wrap-distance-top:0;mso-wrap-distance-right:9pt;mso-wrap-distance-bottom:0;mso-position-horizontal:absolute;mso-position-horizontal-relative:text;mso-position-vertical:absolute;mso-position-vertical-relative:text;v-text-anchor:middle" o:gfxdata="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" adj="13669" fillcolor="red" strokecolor="#1f3763 [1604]" strokeweight="1pt">
+              <v:shape w14:anchorId="70C08ED7" id="Right Arrow 42" o:spid="_x0000_s1034" type="#_x0000_t13" style="position:absolute;left:0;text-align:left;margin-left:-15.05pt;margin-top:13.65pt;width:64pt;height:47pt;z-index:251680768;visibility:visible;mso-wrap-style:square;mso-wrap-distance-left:9pt;mso-wrap-distance-top:0;mso-wrap-distance-right:9pt;mso-wrap-distance-bottom:0;mso-position-horizontal:absolute;mso-position-horizontal-relative:text;mso-position-vertical:absolute;mso-position-vertical-relative:text;v-text-anchor:middle" o:gfxdata="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" adj="13669" fillcolor="red" strokecolor="#1f3763 [1604]" strokeweight="1pt">
                 <v:textbox>
                   <w:txbxContent>
                     <w:p>
@@ -11325,7 +10894,7 @@
                     <pic:cNvPicPr/>
                   </pic:nvPicPr>
                   <pic:blipFill>
-                    <a:blip r:embed="rId48">
+                    <a:blip r:embed="rId47">
                       <a:extLst>
                         <a:ext uri="{28A0092B-C50C-407E-A947-70E740481C1C}">
                           <a14:useLocalDpi xmlns:a14="http://schemas.microsoft.com/office/drawing/2010/main" val="0"/>
@@ -11522,7 +11091,7 @@
                     <pic:cNvPicPr/>
                   </pic:nvPicPr>
                   <pic:blipFill>
-                    <a:blip r:embed="rId49" cstate="print">
+                    <a:blip r:embed="rId48" cstate="print">
                       <a:extLst>
                         <a:ext uri="{28A0092B-C50C-407E-A947-70E740481C1C}">
                           <a14:useLocalDpi xmlns:a14="http://schemas.microsoft.com/office/drawing/2010/main" val="0"/>
@@ -11580,7 +11149,7 @@
         </w:rPr>
         <w:t xml:space="preserve">Open your favorite serial terminal program such as </w:t>
       </w:r>
-      <w:hyperlink r:id="rId50" w:history="1">
+      <w:hyperlink r:id="rId49" w:history="1">
         <w:r>
           <w:rPr>
             <w:rStyle w:val="Hyperlink"/>
@@ -11603,7 +11172,7 @@
         </w:rPr>
         <w:t xml:space="preserve">or </w:t>
       </w:r>
-      <w:hyperlink r:id="rId51" w:history="1">
+      <w:hyperlink r:id="rId50" w:history="1">
         <w:r>
           <w:rPr>
             <w:rStyle w:val="Hyperlink"/>
@@ -11703,76 +11272,79 @@
           <w:rFonts w:cs="Arial"/>
           <w:color w:val="000000" w:themeColor="text1"/>
         </w:rPr>
+        <w:t xml:space="preserve">As the </w:t>
+      </w:r>
+      <w:r>
+        <w:rPr>
+          <w:rFonts w:cs="Arial"/>
+          <w:color w:val="000000" w:themeColor="text1"/>
+        </w:rPr>
+        <w:t xml:space="preserve">demo </w:t>
+      </w:r>
+      <w:r>
+        <w:rPr>
+          <w:rFonts w:cs="Arial"/>
+          <w:color w:val="000000" w:themeColor="text1"/>
+        </w:rPr>
+        <w:t>project runs</w:t>
+      </w:r>
+      <w:r>
+        <w:rPr>
+          <w:rFonts w:cs="Arial"/>
+          <w:color w:val="000000" w:themeColor="text1"/>
+        </w:rPr>
+        <w:t xml:space="preserve"> on the device</w:t>
+      </w:r>
+      <w:r>
+        <w:rPr>
+          <w:rFonts w:cs="Arial"/>
+          <w:color w:val="000000" w:themeColor="text1"/>
+        </w:rPr>
+        <w:t xml:space="preserve">, </w:t>
+      </w:r>
+      <w:r>
+        <w:rPr>
+          <w:rFonts w:cs="Arial"/>
+          <w:color w:val="000000" w:themeColor="text1"/>
+        </w:rPr>
+        <w:t xml:space="preserve">it continuously </w:t>
+      </w:r>
+      <w:r>
+        <w:rPr>
+          <w:rFonts w:cs="Arial"/>
+          <w:color w:val="000000" w:themeColor="text1"/>
+        </w:rPr>
+        <w:t>prints out status information to the terminal</w:t>
+      </w:r>
+      <w:r>
+        <w:rPr>
+          <w:rFonts w:cs="Arial"/>
+          <w:color w:val="000000" w:themeColor="text1"/>
+        </w:rPr>
+        <w:t xml:space="preserve"> output</w:t>
+      </w:r>
+      <w:r>
+        <w:rPr>
+          <w:rFonts w:cs="Arial"/>
+          <w:color w:val="000000" w:themeColor="text1"/>
+        </w:rPr>
+        <w:t xml:space="preserve"> window</w:t>
+      </w:r>
+      <w:r>
+        <w:t xml:space="preserve">. </w:t>
+      </w:r>
+      <w:r>
+        <w:t xml:space="preserve">Check the </w:t>
+      </w:r>
+      <w:r>
+        <w:t>terminal output</w:t>
+      </w:r>
+      <w:r>
+        <w:t xml:space="preserve"> to </w:t>
+      </w:r>
+      <w:r>
         <w:lastRenderedPageBreak/>
-        <w:t xml:space="preserve">As the </w:t>
-      </w:r>
-      <w:r>
-        <w:rPr>
-          <w:rFonts w:cs="Arial"/>
-          <w:color w:val="000000" w:themeColor="text1"/>
-        </w:rPr>
-        <w:t xml:space="preserve">demo </w:t>
-      </w:r>
-      <w:r>
-        <w:rPr>
-          <w:rFonts w:cs="Arial"/>
-          <w:color w:val="000000" w:themeColor="text1"/>
-        </w:rPr>
-        <w:t>project runs</w:t>
-      </w:r>
-      <w:r>
-        <w:rPr>
-          <w:rFonts w:cs="Arial"/>
-          <w:color w:val="000000" w:themeColor="text1"/>
-        </w:rPr>
-        <w:t xml:space="preserve"> on the device</w:t>
-      </w:r>
-      <w:r>
-        <w:rPr>
-          <w:rFonts w:cs="Arial"/>
-          <w:color w:val="000000" w:themeColor="text1"/>
-        </w:rPr>
-        <w:t xml:space="preserve">, </w:t>
-      </w:r>
-      <w:r>
-        <w:rPr>
-          <w:rFonts w:cs="Arial"/>
-          <w:color w:val="000000" w:themeColor="text1"/>
-        </w:rPr>
-        <w:t xml:space="preserve">it continuously </w:t>
-      </w:r>
-      <w:r>
-        <w:rPr>
-          <w:rFonts w:cs="Arial"/>
-          <w:color w:val="000000" w:themeColor="text1"/>
-        </w:rPr>
-        <w:t>prints out status information to the terminal</w:t>
-      </w:r>
-      <w:r>
-        <w:rPr>
-          <w:rFonts w:cs="Arial"/>
-          <w:color w:val="000000" w:themeColor="text1"/>
-        </w:rPr>
-        <w:t xml:space="preserve"> output</w:t>
-      </w:r>
-      <w:r>
-        <w:rPr>
-          <w:rFonts w:cs="Arial"/>
-          <w:color w:val="000000" w:themeColor="text1"/>
-        </w:rPr>
-        <w:t xml:space="preserve"> window</w:t>
-      </w:r>
-      <w:r>
-        <w:t xml:space="preserve">. </w:t>
-      </w:r>
-      <w:r>
-        <w:t xml:space="preserve">Check the </w:t>
-      </w:r>
-      <w:r>
-        <w:t>terminal output</w:t>
-      </w:r>
-      <w:r>
-        <w:t xml:space="preserve"> to verify that </w:t>
+        <w:t xml:space="preserve">verify that </w:t>
       </w:r>
       <w:r>
         <w:t xml:space="preserve">there are no error </w:t>
@@ -12005,7 +11577,7 @@
                     <pic:cNvPicPr/>
                   </pic:nvPicPr>
                   <pic:blipFill>
-                    <a:blip r:embed="rId52" cstate="print">
+                    <a:blip r:embed="rId51" cstate="print">
                       <a:extLst>
                         <a:ext uri="{28A0092B-C50C-407E-A947-70E740481C1C}">
                           <a14:useLocalDpi xmlns:a14="http://schemas.microsoft.com/office/drawing/2010/main" val="0"/>
@@ -12036,7 +11608,7 @@
       <w:pPr>
         <w:pStyle w:val="Heading1"/>
       </w:pPr>
-      <w:bookmarkStart w:id="34" w:name="_Toc134299984"/>
+      <w:bookmarkStart w:id="30" w:name="_Toc134299984"/>
       <w:r>
         <w:lastRenderedPageBreak/>
         <w:t xml:space="preserve">Deploy </w:t>
@@ -12053,13 +11625,13 @@
       <w:r>
         <w:t>irmware</w:t>
       </w:r>
-      <w:bookmarkEnd w:id="34"/>
+      <w:bookmarkEnd w:id="30"/>
     </w:p>
     <w:p>
       <w:pPr>
         <w:pStyle w:val="Heading2"/>
       </w:pPr>
-      <w:bookmarkStart w:id="35" w:name="_Toc134299985"/>
+      <w:bookmarkStart w:id="31" w:name="_Toc134299985"/>
       <w:r>
         <w:t xml:space="preserve">Add a </w:t>
       </w:r>
@@ -12081,7 +11653,7 @@
       <w:r>
         <w:t>evice</w:t>
       </w:r>
-      <w:bookmarkEnd w:id="35"/>
+      <w:bookmarkEnd w:id="31"/>
     </w:p>
     <w:p>
       <w:pPr>
@@ -12131,7 +11703,7 @@
       <w:r>
         <w:t xml:space="preserve">Azure </w:t>
       </w:r>
-      <w:hyperlink r:id="rId53" w:history="1">
+      <w:hyperlink r:id="rId52" w:history="1">
         <w:r>
           <w:rPr>
             <w:rStyle w:val="Hyperlink"/>
@@ -12424,7 +11996,7 @@
                     <pic:cNvPicPr/>
                   </pic:nvPicPr>
                   <pic:blipFill>
-                    <a:blip r:embed="rId54">
+                    <a:blip r:embed="rId53">
                       <a:extLst>
                         <a:ext uri="{28A0092B-C50C-407E-A947-70E740481C1C}">
                           <a14:useLocalDpi xmlns:a14="http://schemas.microsoft.com/office/drawing/2010/main" val="0"/>
@@ -12475,7 +12047,7 @@
         <w:spacing w:after="120"/>
         <w:ind w:left="714" w:firstLineChars="0" w:hanging="357"/>
       </w:pPr>
-      <w:bookmarkStart w:id="36" w:name="_Toc119676519"/>
+      <w:bookmarkStart w:id="32" w:name="_Toc119676519"/>
       <w:r>
         <w:t xml:space="preserve">Click on the </w:t>
       </w:r>
@@ -12521,7 +12093,7 @@
       <w:pPr>
         <w:pStyle w:val="Heading2"/>
       </w:pPr>
-      <w:bookmarkStart w:id="37" w:name="_Toc134299986"/>
+      <w:bookmarkStart w:id="33" w:name="_Toc134299986"/>
       <w:r>
         <w:t xml:space="preserve">Deploy </w:t>
       </w:r>
@@ -12534,8 +12106,8 @@
       <w:r>
         <w:t>pdate</w:t>
       </w:r>
-      <w:bookmarkEnd w:id="36"/>
-      <w:bookmarkEnd w:id="37"/>
+      <w:bookmarkEnd w:id="32"/>
+      <w:bookmarkEnd w:id="33"/>
     </w:p>
     <w:p>
       <w:pPr>
@@ -12550,7 +12122,7 @@
       <w:r>
         <w:t xml:space="preserve">In the Azure </w:t>
       </w:r>
-      <w:hyperlink r:id="rId55" w:history="1">
+      <w:hyperlink r:id="rId54" w:history="1">
         <w:r>
           <w:rPr>
             <w:rStyle w:val="Hyperlink"/>
@@ -12762,13 +12334,13 @@
         <mc:AlternateContent>
           <mc:Choice Requires="wps">
             <w:drawing>
-              <wp:anchor distT="0" distB="0" distL="114300" distR="114300" simplePos="0" relativeHeight="251695104" behindDoc="0" locked="0" layoutInCell="1" allowOverlap="1" wp14:anchorId="2910CB53" wp14:editId="08763956">
+              <wp:anchor distT="0" distB="0" distL="114300" distR="114300" simplePos="0" relativeHeight="251695104" behindDoc="0" locked="0" layoutInCell="1" allowOverlap="1" wp14:anchorId="2910CB53" wp14:editId="1D7BE39E">
                 <wp:simplePos x="0" y="0"/>
                 <wp:positionH relativeFrom="column">
                   <wp:posOffset>-76200</wp:posOffset>
                 </wp:positionH>
                 <wp:positionV relativeFrom="paragraph">
-                  <wp:posOffset>1168169</wp:posOffset>
+                  <wp:posOffset>2234565</wp:posOffset>
                 </wp:positionV>
                 <wp:extent cx="604982" cy="596900"/>
                 <wp:effectExtent l="0" t="12700" r="30480" b="25400"/>
@@ -12842,23 +12414,7 @@
           </mc:Choice>
           <mc:Fallback>
             <w:pict>
-              <v:shapetype w14:anchorId="2910CB53" id="_x0000_t13" coordsize="21600,21600" o:spt="13" adj="16200,5400" path="m@0,l@0@1,0@1,0@2@0@2@0,21600,21600,10800xe">
-                <v:stroke joinstyle="miter"/>
-                <v:formulas>
-                  <v:f eqn="val #0"/>
-                  <v:f eqn="val #1"/>
-                  <v:f eqn="sum height 0 #1"/>
-                  <v:f eqn="sum 10800 0 #1"/>
-                  <v:f eqn="sum width 0 #0"/>
-                  <v:f eqn="prod @4 @3 10800"/>
-                  <v:f eqn="sum width 0 @5"/>
-                </v:formulas>
-                <v:path o:connecttype="custom" o:connectlocs="@0,0;0,10800;@0,21600;21600,10800" o:connectangles="270,180,90,0" textboxrect="0,@1,@6,@2"/>
-                <v:handles>
-                  <v:h position="#0,#1" xrange="0,21600" yrange="0,10800"/>
-                </v:handles>
-              </v:shapetype>
-              <v:shape id="Right Arrow 53" o:spid="_x0000_s1036" type="#_x0000_t13" style="position:absolute;left:0;text-align:left;margin-left:-6pt;margin-top:92pt;width:47.65pt;height:47pt;z-index:251695104;visibility:visible;mso-wrap-style:square;mso-width-percent:0;mso-wrap-distance-left:9pt;mso-wrap-distance-top:0;mso-wrap-distance-right:9pt;mso-wrap-distance-bottom:0;mso-position-horizontal:absolute;mso-position-horizontal-relative:text;mso-position-vertical:absolute;mso-position-vertical-relative:text;mso-width-percent:0;mso-width-relative:margin;v-text-anchor:middle" o:gfxdata="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" adj="10944" fillcolor="red" strokecolor="#1f3763 [1604]" strokeweight="1pt">
+              <v:shape w14:anchorId="2910CB53" id="Right Arrow 53" o:spid="_x0000_s1035" type="#_x0000_t13" style="position:absolute;left:0;text-align:left;margin-left:-6pt;margin-top:175.95pt;width:47.65pt;height:47pt;z-index:251695104;visibility:visible;mso-wrap-style:square;mso-width-percent:0;mso-wrap-distance-left:9pt;mso-wrap-distance-top:0;mso-wrap-distance-right:9pt;mso-wrap-distance-bottom:0;mso-position-horizontal:absolute;mso-position-horizontal-relative:text;mso-position-vertical:absolute;mso-position-vertical-relative:text;mso-width-percent:0;mso-width-relative:margin;v-text-anchor:middle" o:gfxdata="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" adj="10944" fillcolor="red" strokecolor="#1f3763 [1604]" strokeweight="1pt">
                 <v:textbox>
                   <w:txbxContent>
                     <w:p>
@@ -12886,68 +12442,16 @@
         <w:rPr>
           <w:noProof/>
         </w:rPr>
-        <w:drawing>
-          <wp:inline distT="0" distB="0" distL="0" distR="0" wp14:anchorId="29094998" wp14:editId="13DA94FB">
-            <wp:extent cx="5274310" cy="1748155"/>
-            <wp:effectExtent l="0" t="0" r="0" b="4445"/>
-            <wp:docPr id="21" name="Picture 21" descr="Graphical user interface, application, table&#10;&#10;Description automatically generated"/>
-            <wp:cNvGraphicFramePr>
-              <a:graphicFrameLocks xmlns:a="http://schemas.openxmlformats.org/drawingml/2006/main" noChangeAspect="1"/>
-            </wp:cNvGraphicFramePr>
-            <a:graphic xmlns:a="http://schemas.openxmlformats.org/drawingml/2006/main">
-              <a:graphicData uri="http://schemas.openxmlformats.org/drawingml/2006/picture">
-                <pic:pic xmlns:pic="http://schemas.openxmlformats.org/drawingml/2006/picture">
-                  <pic:nvPicPr>
-                    <pic:cNvPr id="21" name="Picture 21" descr="Graphical user interface, application, table&#10;&#10;Description automatically generated"/>
-                    <pic:cNvPicPr/>
-                  </pic:nvPicPr>
-                  <pic:blipFill>
-                    <a:blip r:embed="rId56" cstate="print">
-                      <a:extLst>
-                        <a:ext uri="{28A0092B-C50C-407E-A947-70E740481C1C}">
-                          <a14:useLocalDpi xmlns:a14="http://schemas.microsoft.com/office/drawing/2010/main" val="0"/>
-                        </a:ext>
-                      </a:extLst>
-                    </a:blip>
-                    <a:stretch>
-                      <a:fillRect/>
-                    </a:stretch>
-                  </pic:blipFill>
-                  <pic:spPr>
-                    <a:xfrm>
-                      <a:off x="0" y="0"/>
-                      <a:ext cx="5274310" cy="1748155"/>
-                    </a:xfrm>
-                    <a:prstGeom prst="rect">
-                      <a:avLst/>
-                    </a:prstGeom>
-                  </pic:spPr>
-                </pic:pic>
-              </a:graphicData>
-            </a:graphic>
-          </wp:inline>
-        </w:drawing>
-      </w:r>
-    </w:p>
-    <w:p>
-      <w:pPr>
-        <w:spacing w:after="120"/>
-        <w:ind w:left="714"/>
-      </w:pPr>
-      <w:r>
-        <w:rPr>
-          <w:noProof/>
-        </w:rPr>
         <mc:AlternateContent>
           <mc:Choice Requires="wps">
             <w:drawing>
-              <wp:anchor distT="0" distB="0" distL="114300" distR="114300" simplePos="0" relativeHeight="251697152" behindDoc="0" locked="0" layoutInCell="1" allowOverlap="1" wp14:anchorId="7158CF1B" wp14:editId="65D6292D">
+              <wp:anchor distT="0" distB="0" distL="114300" distR="114300" simplePos="0" relativeHeight="251697152" behindDoc="0" locked="0" layoutInCell="1" allowOverlap="1" wp14:anchorId="7158CF1B" wp14:editId="528AE63F">
                 <wp:simplePos x="0" y="0"/>
                 <wp:positionH relativeFrom="column">
                   <wp:posOffset>-76200</wp:posOffset>
                 </wp:positionH>
                 <wp:positionV relativeFrom="paragraph">
-                  <wp:posOffset>167871</wp:posOffset>
+                  <wp:posOffset>2918884</wp:posOffset>
                 </wp:positionV>
                 <wp:extent cx="604982" cy="596900"/>
                 <wp:effectExtent l="0" t="12700" r="30480" b="25400"/>
@@ -13021,7 +12525,7 @@
           </mc:Choice>
           <mc:Fallback>
             <w:pict>
-              <v:shape w14:anchorId="7158CF1B" id="Right Arrow 54" o:spid="_x0000_s1037" type="#_x0000_t13" style="position:absolute;left:0;text-align:left;margin-left:-6pt;margin-top:13.2pt;width:47.65pt;height:47pt;z-index:251697152;visibility:visible;mso-wrap-style:square;mso-width-percent:0;mso-wrap-distance-left:9pt;mso-wrap-distance-top:0;mso-wrap-distance-right:9pt;mso-wrap-distance-bottom:0;mso-position-horizontal:absolute;mso-position-horizontal-relative:text;mso-position-vertical:absolute;mso-position-vertical-relative:text;mso-width-percent:0;mso-width-relative:margin;v-text-anchor:middle" o:gfxdata="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" adj="10944" fillcolor="red" strokecolor="#1f3763 [1604]" strokeweight="1pt">
+              <v:shape w14:anchorId="7158CF1B" id="Right Arrow 54" o:spid="_x0000_s1036" type="#_x0000_t13" style="position:absolute;left:0;text-align:left;margin-left:-6pt;margin-top:229.85pt;width:47.65pt;height:47pt;z-index:251697152;visibility:visible;mso-wrap-style:square;mso-width-percent:0;mso-wrap-distance-left:9pt;mso-wrap-distance-top:0;mso-wrap-distance-right:9pt;mso-wrap-distance-bottom:0;mso-position-horizontal:absolute;mso-position-horizontal-relative:text;mso-position-vertical:absolute;mso-position-vertical-relative:text;mso-width-percent:0;mso-width-relative:margin;v-text-anchor:middle" o:gfxdata="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" adj="10944" fillcolor="red" strokecolor="#1f3763 [1604]" strokeweight="1pt">
                 <v:textbox>
                   <w:txbxContent>
                     <w:p>
@@ -13045,6 +12549,52 @@
           </mc:Fallback>
         </mc:AlternateContent>
       </w:r>
+      <w:r>
+        <w:rPr>
+          <w:noProof/>
+        </w:rPr>
+        <w:drawing>
+          <wp:inline distT="0" distB="0" distL="0" distR="0" wp14:anchorId="5CBFAF68" wp14:editId="5CA6AD99">
+            <wp:extent cx="3617892" cy="2861733"/>
+            <wp:effectExtent l="0" t="0" r="1905" b="0"/>
+            <wp:docPr id="1087962789" name="Picture 6" descr="A screenshot of a computer&#10;&#10;Description automatically generated with medium confidence"/>
+            <wp:cNvGraphicFramePr>
+              <a:graphicFrameLocks xmlns:a="http://schemas.openxmlformats.org/drawingml/2006/main" noChangeAspect="1"/>
+            </wp:cNvGraphicFramePr>
+            <a:graphic xmlns:a="http://schemas.openxmlformats.org/drawingml/2006/main">
+              <a:graphicData uri="http://schemas.openxmlformats.org/drawingml/2006/picture">
+                <pic:pic xmlns:pic="http://schemas.openxmlformats.org/drawingml/2006/picture">
+                  <pic:nvPicPr>
+                    <pic:cNvPr id="1087962789" name="Picture 6" descr="A screenshot of a computer&#10;&#10;Description automatically generated with medium confidence"/>
+                    <pic:cNvPicPr/>
+                  </pic:nvPicPr>
+                  <pic:blipFill>
+                    <a:blip r:embed="rId55" cstate="print">
+                      <a:extLst>
+                        <a:ext uri="{28A0092B-C50C-407E-A947-70E740481C1C}">
+                          <a14:useLocalDpi xmlns:a14="http://schemas.microsoft.com/office/drawing/2010/main" val="0"/>
+                        </a:ext>
+                      </a:extLst>
+                    </a:blip>
+                    <a:stretch>
+                      <a:fillRect/>
+                    </a:stretch>
+                  </pic:blipFill>
+                  <pic:spPr>
+                    <a:xfrm>
+                      <a:off x="0" y="0"/>
+                      <a:ext cx="3656835" cy="2892537"/>
+                    </a:xfrm>
+                    <a:prstGeom prst="rect">
+                      <a:avLst/>
+                    </a:prstGeom>
+                  </pic:spPr>
+                </pic:pic>
+              </a:graphicData>
+            </a:graphic>
+          </wp:inline>
+        </w:drawing>
+      </w:r>
     </w:p>
     <w:p>
       <w:pPr>
@@ -13071,7 +12621,7 @@
                     <pic:cNvPicPr/>
                   </pic:nvPicPr>
                   <pic:blipFill>
-                    <a:blip r:embed="rId57">
+                    <a:blip r:embed="rId56">
                       <a:extLst>
                         <a:ext uri="{28A0092B-C50C-407E-A947-70E740481C1C}">
                           <a14:useLocalDpi xmlns:a14="http://schemas.microsoft.com/office/drawing/2010/main" val="0"/>
@@ -13127,187 +12677,6 @@
     <w:p>
       <w:pPr>
         <w:pStyle w:val="ListParagraph"/>
-        <w:spacing w:after="120"/>
-        <w:ind w:left="714" w:firstLineChars="0" w:firstLine="0"/>
-      </w:pPr>
-      <w:r>
-        <w:rPr>
-          <w:noProof/>
-        </w:rPr>
-        <w:lastRenderedPageBreak/>
-        <mc:AlternateContent>
-          <mc:Choice Requires="wps">
-            <w:drawing>
-              <wp:anchor distT="0" distB="0" distL="114300" distR="114300" simplePos="0" relativeHeight="251693056" behindDoc="0" locked="0" layoutInCell="1" allowOverlap="1" wp14:anchorId="4BF8C8D1" wp14:editId="7211B1E5">
-                <wp:simplePos x="0" y="0"/>
-                <wp:positionH relativeFrom="column">
-                  <wp:posOffset>456882</wp:posOffset>
-                </wp:positionH>
-                <wp:positionV relativeFrom="paragraph">
-                  <wp:posOffset>2687466</wp:posOffset>
-                </wp:positionV>
-                <wp:extent cx="1052368" cy="913361"/>
-                <wp:effectExtent l="18733" t="0" r="20637" b="20638"/>
-                <wp:wrapNone/>
-                <wp:docPr id="52" name="Left Arrow 52"/>
-                <wp:cNvGraphicFramePr/>
-                <a:graphic xmlns:a="http://schemas.openxmlformats.org/drawingml/2006/main">
-                  <a:graphicData uri="http://schemas.microsoft.com/office/word/2010/wordprocessingShape">
-                    <wps:wsp>
-                      <wps:cNvSpPr/>
-                      <wps:spPr>
-                        <a:xfrm rot="16200000">
-                          <a:off x="0" y="0"/>
-                          <a:ext cx="1052368" cy="913361"/>
-                        </a:xfrm>
-                        <a:prstGeom prst="leftArrow">
-                          <a:avLst/>
-                        </a:prstGeom>
-                        <a:solidFill>
-                          <a:srgbClr val="FF0000"/>
-                        </a:solidFill>
-                        <a:ln>
-                          <a:solidFill>
-                            <a:srgbClr val="FF0000"/>
-                          </a:solidFill>
-                        </a:ln>
-                      </wps:spPr>
-                      <wps:style>
-                        <a:lnRef idx="2">
-                          <a:schemeClr val="accent1">
-                            <a:shade val="50000"/>
-                          </a:schemeClr>
-                        </a:lnRef>
-                        <a:fillRef idx="1">
-                          <a:schemeClr val="accent1"/>
-                        </a:fillRef>
-                        <a:effectRef idx="0">
-                          <a:schemeClr val="accent1"/>
-                        </a:effectRef>
-                        <a:fontRef idx="minor">
-                          <a:schemeClr val="lt1"/>
-                        </a:fontRef>
-                      </wps:style>
-                      <wps:txbx>
-                        <w:txbxContent>
-                          <w:p>
-                            <w:pPr>
-                              <w:jc w:val="center"/>
-                              <w:rPr>
-                                <w:color w:val="FFFF00"/>
-                                <w:sz w:val="28"/>
-                                <w:szCs w:val="28"/>
-                              </w:rPr>
-                            </w:pPr>
-                            <w:r>
-                              <w:rPr>
-                                <w:color w:val="FFFF00"/>
-                                <w:sz w:val="28"/>
-                                <w:szCs w:val="28"/>
-                              </w:rPr>
-                              <w:t>CLICK</w:t>
-                            </w:r>
-                          </w:p>
-                        </w:txbxContent>
-                      </wps:txbx>
-                      <wps:bodyPr rot="0" spcFirstLastPara="0" vertOverflow="overflow" horzOverflow="overflow" vert="horz" wrap="square" lIns="91440" tIns="45720" rIns="91440" bIns="45720" numCol="1" spcCol="0" rtlCol="0" fromWordArt="0" anchor="ctr" anchorCtr="0" forceAA="0" compatLnSpc="1">
-                        <a:prstTxWarp prst="textNoShape">
-                          <a:avLst/>
-                        </a:prstTxWarp>
-                        <a:noAutofit/>
-                      </wps:bodyPr>
-                    </wps:wsp>
-                  </a:graphicData>
-                </a:graphic>
-                <wp14:sizeRelH relativeFrom="margin">
-                  <wp14:pctWidth>0</wp14:pctWidth>
-                </wp14:sizeRelH>
-                <wp14:sizeRelV relativeFrom="margin">
-                  <wp14:pctHeight>0</wp14:pctHeight>
-                </wp14:sizeRelV>
-              </wp:anchor>
-            </w:drawing>
-          </mc:Choice>
-          <mc:Fallback>
-            <w:pict>
-              <v:shape w14:anchorId="4BF8C8D1" id="Left Arrow 52" o:spid="_x0000_s1038" type="#_x0000_t66" style="position:absolute;left:0;text-align:left;margin-left:35.95pt;margin-top:211.6pt;width:82.85pt;height:71.9pt;rotation:-90;z-index:251693056;visibility:visible;mso-wrap-style:square;mso-width-percent:0;mso-height-percent:0;mso-wrap-distance-left:9pt;mso-wrap-distance-top:0;mso-wrap-distance-right:9pt;mso-wrap-distance-bottom:0;mso-position-horizontal:absolute;mso-position-horizontal-relative:text;mso-position-vertical:absolute;mso-position-vertical-relative:text;mso-width-percent:0;mso-height-percent:0;mso-width-relative:margin;mso-height-relative:margin;v-text-anchor:middle" o:gfxdata="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" adj="9373" fillcolor="red" strokecolor="red" strokeweight="1pt">
-                <v:textbox>
-                  <w:txbxContent>
-                    <w:p>
-                      <w:pPr>
-                        <w:jc w:val="center"/>
-                        <w:rPr>
-                          <w:color w:val="FFFF00"/>
-                          <w:sz w:val="28"/>
-                          <w:szCs w:val="28"/>
-                        </w:rPr>
-                      </w:pPr>
-                      <w:r>
-                        <w:rPr>
-                          <w:color w:val="FFFF00"/>
-                          <w:sz w:val="28"/>
-                          <w:szCs w:val="28"/>
-                        </w:rPr>
-                        <w:t>CLICK</w:t>
-                      </w:r>
-                    </w:p>
-                  </w:txbxContent>
-                </v:textbox>
-              </v:shape>
-            </w:pict>
-          </mc:Fallback>
-        </mc:AlternateContent>
-      </w:r>
-      <w:r>
-        <w:rPr>
-          <w:noProof/>
-        </w:rPr>
-        <w:drawing>
-          <wp:inline distT="0" distB="0" distL="0" distR="0" wp14:anchorId="26C9E17B" wp14:editId="1C43DE8D">
-            <wp:extent cx="4793358" cy="3768436"/>
-            <wp:effectExtent l="0" t="0" r="0" b="3810"/>
-            <wp:docPr id="26" name="Picture 26" descr="Graphical user interface, text, application&#10;&#10;Description automatically generated"/>
-            <wp:cNvGraphicFramePr>
-              <a:graphicFrameLocks xmlns:a="http://schemas.openxmlformats.org/drawingml/2006/main" noChangeAspect="1"/>
-            </wp:cNvGraphicFramePr>
-            <a:graphic xmlns:a="http://schemas.openxmlformats.org/drawingml/2006/main">
-              <a:graphicData uri="http://schemas.openxmlformats.org/drawingml/2006/picture">
-                <pic:pic xmlns:pic="http://schemas.openxmlformats.org/drawingml/2006/picture">
-                  <pic:nvPicPr>
-                    <pic:cNvPr id="26" name="Picture 26" descr="Graphical user interface, text, application&#10;&#10;Description automatically generated"/>
-                    <pic:cNvPicPr/>
-                  </pic:nvPicPr>
-                  <pic:blipFill>
-                    <a:blip r:embed="rId58" cstate="print">
-                      <a:extLst>
-                        <a:ext uri="{28A0092B-C50C-407E-A947-70E740481C1C}">
-                          <a14:useLocalDpi xmlns:a14="http://schemas.microsoft.com/office/drawing/2010/main" val="0"/>
-                        </a:ext>
-                      </a:extLst>
-                    </a:blip>
-                    <a:stretch>
-                      <a:fillRect/>
-                    </a:stretch>
-                  </pic:blipFill>
-                  <pic:spPr>
-                    <a:xfrm>
-                      <a:off x="0" y="0"/>
-                      <a:ext cx="4798888" cy="3772783"/>
-                    </a:xfrm>
-                    <a:prstGeom prst="rect">
-                      <a:avLst/>
-                    </a:prstGeom>
-                  </pic:spPr>
-                </pic:pic>
-              </a:graphicData>
-            </a:graphic>
-          </wp:inline>
-        </w:drawing>
-      </w:r>
-    </w:p>
-    <w:p>
-      <w:pPr>
-        <w:pStyle w:val="ListParagraph"/>
         <w:numPr>
           <w:ilvl w:val="0"/>
           <w:numId w:val="15"/>
@@ -13345,7 +12714,7 @@
                     <pic:cNvPicPr/>
                   </pic:nvPicPr>
                   <pic:blipFill>
-                    <a:blip r:embed="rId59">
+                    <a:blip r:embed="rId57">
                       <a:extLst>
                         <a:ext uri="{28A0092B-C50C-407E-A947-70E740481C1C}">
                           <a14:useLocalDpi xmlns:a14="http://schemas.microsoft.com/office/drawing/2010/main" val="0"/>
@@ -13383,6 +12752,7 @@
         <w:ind w:left="714" w:firstLineChars="0" w:hanging="357"/>
       </w:pPr>
       <w:r>
+        <w:lastRenderedPageBreak/>
         <w:t>Confirm that a new update was created showing the correct firmware version number</w:t>
       </w:r>
       <w:r>
@@ -13422,6 +12792,15 @@
         <w:t>update shows up in the list</w:t>
       </w:r>
       <w:r>
+        <w:t xml:space="preserve"> (this might be a good time to take a quick break </w:t>
+      </w:r>
+      <w:r>
+        <w:sym w:font="Wingdings" w:char="F04A"/>
+      </w:r>
+      <w:r>
+        <w:t>)</w:t>
+      </w:r>
+      <w:r>
         <w:t>.</w:t>
       </w:r>
     </w:p>
@@ -13435,7 +12814,6 @@
         <w:rPr>
           <w:noProof/>
         </w:rPr>
-        <w:lastRenderedPageBreak/>
         <mc:AlternateContent>
           <mc:Choice Requires="wps">
             <w:drawing>
@@ -13531,7 +12909,7 @@
           </mc:Choice>
           <mc:Fallback>
             <w:pict>
-              <v:shape w14:anchorId="766C8EB3" id="Left Arrow 2" o:spid="_x0000_s1039" type="#_x0000_t66" style="position:absolute;left:0;text-align:left;margin-left:127.4pt;margin-top:1.1pt;width:82.85pt;height:71.9pt;rotation:-90;z-index:251703296;visibility:visible;mso-wrap-style:square;mso-width-percent:0;mso-height-percent:0;mso-wrap-distance-left:9pt;mso-wrap-distance-top:0;mso-wrap-distance-right:9pt;mso-wrap-distance-bottom:0;mso-position-horizontal:absolute;mso-position-horizontal-relative:text;mso-position-vertical:absolute;mso-position-vertical-relative:text;mso-width-percent:0;mso-height-percent:0;mso-width-relative:margin;mso-height-relative:margin;v-text-anchor:middle" o:gfxdata="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" adj="9373" fillcolor="red" strokecolor="red" strokeweight="1pt">
+              <v:shape w14:anchorId="766C8EB3" id="Left Arrow 2" o:spid="_x0000_s1037" type="#_x0000_t66" style="position:absolute;left:0;text-align:left;margin-left:127.4pt;margin-top:1.1pt;width:82.85pt;height:71.9pt;rotation:-90;z-index:251703296;visibility:visible;mso-wrap-style:square;mso-width-percent:0;mso-height-percent:0;mso-wrap-distance-left:9pt;mso-wrap-distance-top:0;mso-wrap-distance-right:9pt;mso-wrap-distance-bottom:0;mso-position-horizontal:absolute;mso-position-horizontal-relative:text;mso-position-vertical:absolute;mso-position-vertical-relative:text;mso-width-percent:0;mso-height-percent:0;mso-width-relative:margin;mso-height-relative:margin;v-text-anchor:middle" o:gfxdata="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" adj="9373" fillcolor="red" strokecolor="red" strokeweight="1pt">
                 <v:textbox>
                   <w:txbxContent>
                     <w:p>
@@ -13661,7 +13039,7 @@
                     <pic:cNvPicPr/>
                   </pic:nvPicPr>
                   <pic:blipFill>
-                    <a:blip r:embed="rId60">
+                    <a:blip r:embed="rId58">
                       <a:extLst>
                         <a:ext uri="{28A0092B-C50C-407E-A947-70E740481C1C}">
                           <a14:useLocalDpi xmlns:a14="http://schemas.microsoft.com/office/drawing/2010/main" val="0"/>
@@ -13846,7 +13224,7 @@
           </mc:Choice>
           <mc:Fallback>
             <w:pict>
-              <v:shape w14:anchorId="4D844B7C" id="Left Arrow 49" o:spid="_x0000_s1040" type="#_x0000_t66" style="position:absolute;left:0;text-align:left;margin-left:397.6pt;margin-top:47.05pt;width:82.85pt;height:71.9pt;rotation:-90;z-index:251688960;visibility:visible;mso-wrap-style:square;mso-width-percent:0;mso-height-percent:0;mso-wrap-distance-left:9pt;mso-wrap-distance-top:0;mso-wrap-distance-right:9pt;mso-wrap-distance-bottom:0;mso-position-horizontal:absolute;mso-position-horizontal-relative:text;mso-position-vertical:absolute;mso-position-vertical-relative:text;mso-width-percent:0;mso-height-percent:0;mso-width-relative:margin;mso-height-relative:margin;v-text-anchor:middle" o:gfxdata="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" adj="9373" fillcolor="red" strokecolor="red" strokeweight="1pt">
+              <v:shape w14:anchorId="4D844B7C" id="Left Arrow 49" o:spid="_x0000_s1038" type="#_x0000_t66" style="position:absolute;left:0;text-align:left;margin-left:397.6pt;margin-top:47.05pt;width:82.85pt;height:71.9pt;rotation:-90;z-index:251688960;visibility:visible;mso-wrap-style:square;mso-width-percent:0;mso-height-percent:0;mso-wrap-distance-left:9pt;mso-wrap-distance-top:0;mso-wrap-distance-right:9pt;mso-wrap-distance-bottom:0;mso-position-horizontal:absolute;mso-position-horizontal-relative:text;mso-position-vertical:absolute;mso-position-vertical-relative:text;mso-width-percent:0;mso-height-percent:0;mso-width-relative:margin;mso-height-relative:margin;v-text-anchor:middle" o:gfxdata="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" adj="9373" fillcolor="red" strokecolor="red" strokeweight="1pt">
                 <v:textbox>
                   <w:txbxContent>
                     <w:p>
@@ -13957,7 +13335,7 @@
                     <pic:cNvPicPr/>
                   </pic:nvPicPr>
                   <pic:blipFill>
-                    <a:blip r:embed="rId61" cstate="print">
+                    <a:blip r:embed="rId59" cstate="print">
                       <a:extLst>
                         <a:ext uri="{28A0092B-C50C-407E-A947-70E740481C1C}">
                           <a14:useLocalDpi xmlns:a14="http://schemas.microsoft.com/office/drawing/2010/main" val="0"/>
@@ -14008,9 +13386,6 @@
       </w:r>
       <w:r>
         <w:t xml:space="preserve"> pop-up window should appear, showing the correct firmware version for deployment. Click on the </w:t>
-      </w:r>
-      <w:r>
-        <w:sym w:font="Wingdings" w:char="F0E0"/>
       </w:r>
       <w:r>
         <w:rPr>
@@ -14128,7 +13503,7 @@
           </mc:Choice>
           <mc:Fallback>
             <w:pict>
-              <v:shape w14:anchorId="6FCF086F" id="Left Arrow 56" o:spid="_x0000_s1041" type="#_x0000_t66" style="position:absolute;left:0;text-align:left;margin-left:359.1pt;margin-top:112.3pt;width:82.85pt;height:71.9pt;rotation:-90;z-index:251699200;visibility:visible;mso-wrap-style:square;mso-width-percent:0;mso-height-percent:0;mso-wrap-distance-left:9pt;mso-wrap-distance-top:0;mso-wrap-distance-right:9pt;mso-wrap-distance-bottom:0;mso-position-horizontal:absolute;mso-position-horizontal-relative:text;mso-position-vertical:absolute;mso-position-vertical-relative:text;mso-width-percent:0;mso-height-percent:0;mso-width-relative:margin;mso-height-relative:margin;v-text-anchor:middle" o:gfxdata="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" adj="9373" fillcolor="red" strokecolor="red" strokeweight="1pt">
+              <v:shape w14:anchorId="6FCF086F" id="Left Arrow 56" o:spid="_x0000_s1039" type="#_x0000_t66" style="position:absolute;left:0;text-align:left;margin-left:359.1pt;margin-top:112.3pt;width:82.85pt;height:71.9pt;rotation:-90;z-index:251699200;visibility:visible;mso-wrap-style:square;mso-width-percent:0;mso-height-percent:0;mso-wrap-distance-left:9pt;mso-wrap-distance-top:0;mso-wrap-distance-right:9pt;mso-wrap-distance-bottom:0;mso-position-horizontal:absolute;mso-position-horizontal-relative:text;mso-position-vertical:absolute;mso-position-vertical-relative:text;mso-width-percent:0;mso-height-percent:0;mso-width-relative:margin;mso-height-relative:margin;v-text-anchor:middle" o:gfxdata="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" adj="9373" fillcolor="red" strokecolor="red" strokeweight="1pt">
                 <v:textbox>
                   <w:txbxContent>
                     <w:p>
@@ -14176,7 +13551,7 @@
                     <pic:cNvPicPr/>
                   </pic:nvPicPr>
                   <pic:blipFill>
-                    <a:blip r:embed="rId62">
+                    <a:blip r:embed="rId60">
                       <a:extLst>
                         <a:ext uri="{28A0092B-C50C-407E-A947-70E740481C1C}">
                           <a14:useLocalDpi xmlns:a14="http://schemas.microsoft.com/office/drawing/2010/main" val="0"/>
@@ -14214,6 +13589,7 @@
         <w:ind w:left="714" w:firstLineChars="0" w:hanging="357"/>
       </w:pPr>
       <w:r>
+        <w:lastRenderedPageBreak/>
         <w:t xml:space="preserve">The </w:t>
       </w:r>
       <w:r>
@@ -14287,7 +13663,6 @@
         <w:rPr>
           <w:noProof/>
         </w:rPr>
-        <w:lastRenderedPageBreak/>
         <mc:AlternateContent>
           <mc:Choice Requires="wps">
             <w:drawing>
@@ -14383,7 +13758,7 @@
           </mc:Choice>
           <mc:Fallback>
             <w:pict>
-              <v:shape w14:anchorId="04EFD36E" id="Left Arrow 58" o:spid="_x0000_s1042" type="#_x0000_t66" style="position:absolute;left:0;text-align:left;margin-left:29.05pt;margin-top:306.1pt;width:82.85pt;height:71.9pt;rotation:-90;z-index:251701248;visibility:visible;mso-wrap-style:square;mso-width-percent:0;mso-height-percent:0;mso-wrap-distance-left:9pt;mso-wrap-distance-top:0;mso-wrap-distance-right:9pt;mso-wrap-distance-bottom:0;mso-position-horizontal:absolute;mso-position-horizontal-relative:text;mso-position-vertical:absolute;mso-position-vertical-relative:text;mso-width-percent:0;mso-height-percent:0;mso-width-relative:margin;mso-height-relative:margin;v-text-anchor:middle" o:gfxdata="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" adj="9373" fillcolor="red" strokecolor="red" strokeweight="1pt">
+              <v:shape w14:anchorId="04EFD36E" id="Left Arrow 58" o:spid="_x0000_s1040" type="#_x0000_t66" style="position:absolute;left:0;text-align:left;margin-left:29.05pt;margin-top:306.1pt;width:82.85pt;height:71.9pt;rotation:-90;z-index:251701248;visibility:visible;mso-wrap-style:square;mso-width-percent:0;mso-height-percent:0;mso-wrap-distance-left:9pt;mso-wrap-distance-top:0;mso-wrap-distance-right:9pt;mso-wrap-distance-bottom:0;mso-position-horizontal:absolute;mso-position-horizontal-relative:text;mso-position-vertical:absolute;mso-position-vertical-relative:text;mso-width-percent:0;mso-height-percent:0;mso-width-relative:margin;mso-height-relative:margin;v-text-anchor:middle" o:gfxdata="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" adj="9373" fillcolor="red" strokecolor="red" strokeweight="1pt">
                 <v:textbox>
                   <w:txbxContent>
                     <w:p>
@@ -14431,7 +13806,7 @@
                     <pic:cNvPicPr/>
                   </pic:nvPicPr>
                   <pic:blipFill>
-                    <a:blip r:embed="rId63" cstate="print">
+                    <a:blip r:embed="rId61" cstate="print">
                       <a:extLst>
                         <a:ext uri="{28A0092B-C50C-407E-A947-70E740481C1C}">
                           <a14:useLocalDpi xmlns:a14="http://schemas.microsoft.com/office/drawing/2010/main" val="0"/>
@@ -14526,7 +13901,7 @@
                     <pic:cNvPicPr/>
                   </pic:nvPicPr>
                   <pic:blipFill>
-                    <a:blip r:embed="rId64"/>
+                    <a:blip r:embed="rId62"/>
                     <a:stretch>
                       <a:fillRect/>
                     </a:stretch>
@@ -14573,7 +13948,7 @@
                     <pic:cNvPicPr/>
                   </pic:nvPicPr>
                   <pic:blipFill>
-                    <a:blip r:embed="rId65"/>
+                    <a:blip r:embed="rId63"/>
                     <a:stretch>
                       <a:fillRect/>
                     </a:stretch>
@@ -14597,22 +13972,6 @@
     <w:p>
       <w:pPr>
         <w:pStyle w:val="ListParagraph"/>
-        <w:spacing w:after="120"/>
-        <w:ind w:left="714" w:firstLineChars="0" w:firstLine="0"/>
-      </w:pPr>
-      <w:r>
-        <w:t>Since the simulated leaf device just does nothing</w:t>
-      </w:r>
-      <w:r>
-        <w:t>, t</w:t>
-      </w:r>
-      <w:r>
-        <w:t>he terminal output will only show that the empty firmware is deployed to the device and device will echo back to it.</w:t>
-      </w:r>
-    </w:p>
-    <w:p>
-      <w:pPr>
-        <w:pStyle w:val="ListParagraph"/>
         <w:numPr>
           <w:ilvl w:val="0"/>
           <w:numId w:val="15"/>
@@ -14679,7 +14038,6 @@
         <w:rPr>
           <w:noProof/>
         </w:rPr>
-        <w:lastRenderedPageBreak/>
         <mc:AlternateContent>
           <mc:Choice Requires="wps">
             <w:drawing>
@@ -14775,21 +14133,7 @@
           </mc:Choice>
           <mc:Fallback>
             <w:pict>
-              <v:shapetype w14:anchorId="6996EBF5" id="_x0000_t66" coordsize="21600,21600" o:spt="66" adj="5400,5400" path="m@0,l@0@1,21600@1,21600@2@0@2@0,21600,,10800xe">
-                <v:stroke joinstyle="miter"/>
-                <v:formulas>
-                  <v:f eqn="val #0"/>
-                  <v:f eqn="val #1"/>
-                  <v:f eqn="sum 21600 0 #1"/>
-                  <v:f eqn="prod #0 #1 10800"/>
-                  <v:f eqn="sum #0 0 @3"/>
-                </v:formulas>
-                <v:path o:connecttype="custom" o:connectlocs="@0,0;0,10800;@0,21600;21600,10800" o:connectangles="270,180,90,0" textboxrect="@4,@1,21600,@2"/>
-                <v:handles>
-                  <v:h position="#0,#1" xrange="0,21600" yrange="0,10800"/>
-                </v:handles>
-              </v:shapetype>
-              <v:shape id="Left Arrow 2092148579" o:spid="_x0000_s1043" type="#_x0000_t66" style="position:absolute;left:0;text-align:left;margin-left:397.55pt;margin-top:-22.3pt;width:82.85pt;height:71.9pt;rotation:-90;z-index:251705344;visibility:visible;mso-wrap-style:square;mso-width-percent:0;mso-height-percent:0;mso-wrap-distance-left:9pt;mso-wrap-distance-top:0;mso-wrap-distance-right:9pt;mso-wrap-distance-bottom:0;mso-position-horizontal:absolute;mso-position-horizontal-relative:text;mso-position-vertical:absolute;mso-position-vertical-relative:text;mso-width-percent:0;mso-height-percent:0;mso-width-relative:margin;mso-height-relative:margin;v-text-anchor:middle" o:gfxdata="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" adj="9373" fillcolor="red" strokecolor="red" strokeweight="1pt">
+              <v:shape w14:anchorId="6996EBF5" id="Left Arrow 2092148579" o:spid="_x0000_s1041" type="#_x0000_t66" style="position:absolute;left:0;text-align:left;margin-left:397.55pt;margin-top:-22.3pt;width:82.85pt;height:71.9pt;rotation:-90;z-index:251705344;visibility:visible;mso-wrap-style:square;mso-width-percent:0;mso-height-percent:0;mso-wrap-distance-left:9pt;mso-wrap-distance-top:0;mso-wrap-distance-right:9pt;mso-wrap-distance-bottom:0;mso-position-horizontal:absolute;mso-position-horizontal-relative:text;mso-position-vertical:absolute;mso-position-vertical-relative:text;mso-width-percent:0;mso-height-percent:0;mso-width-relative:margin;mso-height-relative:margin;v-text-anchor:middle" o:gfxdata="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" adj="9373" fillcolor="red" strokecolor="red" strokeweight="1pt">
                 <v:textbox>
                   <w:txbxContent>
                     <w:p>
@@ -14837,7 +14181,7 @@
                     <pic:cNvPicPr/>
                   </pic:nvPicPr>
                   <pic:blipFill>
-                    <a:blip r:embed="rId61" cstate="print">
+                    <a:blip r:embed="rId59" cstate="print">
                       <a:extLst>
                         <a:ext uri="{28A0092B-C50C-407E-A947-70E740481C1C}">
                           <a14:useLocalDpi xmlns:a14="http://schemas.microsoft.com/office/drawing/2010/main" val="0"/>
@@ -14898,6 +14242,7 @@
         <w:rPr>
           <w:noProof/>
         </w:rPr>
+        <w:lastRenderedPageBreak/>
         <mc:AlternateContent>
           <mc:Choice Requires="wps">
             <w:drawing>
@@ -14993,7 +14338,7 @@
           </mc:Choice>
           <mc:Fallback>
             <w:pict>
-              <v:shape w14:anchorId="21C0150D" id="Left Arrow 1195636055" o:spid="_x0000_s1044" type="#_x0000_t66" style="position:absolute;left:0;text-align:left;margin-left:367.5pt;margin-top:52.5pt;width:82.85pt;height:71.9pt;rotation:-90;z-index:251706368;visibility:visible;mso-wrap-style:square;mso-width-percent:0;mso-height-percent:0;mso-wrap-distance-left:9pt;mso-wrap-distance-top:0;mso-wrap-distance-right:9pt;mso-wrap-distance-bottom:0;mso-position-horizontal:absolute;mso-position-horizontal-relative:text;mso-position-vertical:absolute;mso-position-vertical-relative:text;mso-width-percent:0;mso-height-percent:0;mso-width-relative:margin;mso-height-relative:margin;v-text-anchor:middle" o:gfxdata="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" adj="9373" fillcolor="red" strokecolor="red" strokeweight="1pt">
+              <v:shape w14:anchorId="21C0150D" id="Left Arrow 1195636055" o:spid="_x0000_s1042" type="#_x0000_t66" style="position:absolute;left:0;text-align:left;margin-left:367.5pt;margin-top:52.5pt;width:82.85pt;height:71.9pt;rotation:-90;z-index:251706368;visibility:visible;mso-wrap-style:square;mso-width-percent:0;mso-height-percent:0;mso-wrap-distance-left:9pt;mso-wrap-distance-top:0;mso-wrap-distance-right:9pt;mso-wrap-distance-bottom:0;mso-position-horizontal:absolute;mso-position-horizontal-relative:text;mso-position-vertical:absolute;mso-position-vertical-relative:text;mso-width-percent:0;mso-height-percent:0;mso-width-relative:margin;mso-height-relative:margin;v-text-anchor:middle" o:gfxdata="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" adj="9373" fillcolor="red" strokecolor="red" strokeweight="1pt">
                 <v:textbox>
                   <w:txbxContent>
                     <w:p>
@@ -15041,7 +14386,7 @@
                     <pic:cNvPicPr/>
                   </pic:nvPicPr>
                   <pic:blipFill>
-                    <a:blip r:embed="rId66">
+                    <a:blip r:embed="rId64">
                       <a:extLst>
                         <a:ext uri="{28A0092B-C50C-407E-A947-70E740481C1C}">
                           <a14:useLocalDpi xmlns:a14="http://schemas.microsoft.com/office/drawing/2010/main" val="0"/>
@@ -15214,7 +14559,7 @@
           </mc:Choice>
           <mc:Fallback>
             <w:pict>
-              <v:shape w14:anchorId="502518E8" id="Left Arrow 1850154717" o:spid="_x0000_s1045" type="#_x0000_t66" style="position:absolute;left:0;text-align:left;margin-left:128.35pt;margin-top:237.9pt;width:82.85pt;height:71.9pt;rotation:90;z-index:251707392;visibility:visible;mso-wrap-style:square;mso-width-percent:0;mso-height-percent:0;mso-wrap-distance-left:9pt;mso-wrap-distance-top:0;mso-wrap-distance-right:9pt;mso-wrap-distance-bottom:0;mso-position-horizontal:absolute;mso-position-horizontal-relative:text;mso-position-vertical:absolute;mso-position-vertical-relative:text;mso-width-percent:0;mso-height-percent:0;mso-width-relative:margin;mso-height-relative:margin;v-text-anchor:middle" o:gfxdata="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" adj="9373" fillcolor="red" strokecolor="red" strokeweight="1pt">
+              <v:shape w14:anchorId="502518E8" id="Left Arrow 1850154717" o:spid="_x0000_s1043" type="#_x0000_t66" style="position:absolute;left:0;text-align:left;margin-left:128.35pt;margin-top:237.9pt;width:82.85pt;height:71.9pt;rotation:90;z-index:251707392;visibility:visible;mso-wrap-style:square;mso-width-percent:0;mso-height-percent:0;mso-wrap-distance-left:9pt;mso-wrap-distance-top:0;mso-wrap-distance-right:9pt;mso-wrap-distance-bottom:0;mso-position-horizontal:absolute;mso-position-horizontal-relative:text;mso-position-vertical:absolute;mso-position-vertical-relative:text;mso-width-percent:0;mso-height-percent:0;mso-width-relative:margin;mso-height-relative:margin;v-text-anchor:middle" o:gfxdata="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" adj="9373" fillcolor="red" strokecolor="red" strokeweight="1pt">
                 <v:textbox>
                   <w:txbxContent>
                     <w:p>
@@ -15262,7 +14607,7 @@
                     <pic:cNvPicPr/>
                   </pic:nvPicPr>
                   <pic:blipFill>
-                    <a:blip r:embed="rId67" cstate="print">
+                    <a:blip r:embed="rId65" cstate="print">
                       <a:extLst>
                         <a:ext uri="{28A0092B-C50C-407E-A947-70E740481C1C}">
                           <a14:useLocalDpi xmlns:a14="http://schemas.microsoft.com/office/drawing/2010/main" val="0"/>
@@ -15314,7 +14659,7 @@
       <w:pPr>
         <w:pStyle w:val="Heading1"/>
       </w:pPr>
-      <w:bookmarkStart w:id="38" w:name="_Toc134299987"/>
+      <w:bookmarkStart w:id="34" w:name="_Toc134299987"/>
       <w:r>
         <w:lastRenderedPageBreak/>
         <w:t xml:space="preserve">Clean </w:t>
@@ -15331,7 +14676,7 @@
       <w:r>
         <w:t>esources</w:t>
       </w:r>
-      <w:bookmarkEnd w:id="38"/>
+      <w:bookmarkEnd w:id="34"/>
     </w:p>
     <w:p>
       <w:r>
@@ -15376,7 +14721,7 @@
       <w:r>
         <w:t xml:space="preserve">Run the </w:t>
       </w:r>
-      <w:hyperlink r:id="rId68" w:anchor="az-group-delete" w:history="1">
+      <w:hyperlink r:id="rId66" w:anchor="az-group-delete" w:history="1">
         <w:proofErr w:type="spellStart"/>
         <w:r>
           <w:rPr>
@@ -15444,7 +14789,7 @@
       <w:r>
         <w:t xml:space="preserve">Run the </w:t>
       </w:r>
-      <w:hyperlink r:id="rId69" w:anchor="az-group-list" w:history="1">
+      <w:hyperlink r:id="rId67" w:anchor="az-group-list" w:history="1">
         <w:proofErr w:type="spellStart"/>
         <w:r>
           <w:rPr>
@@ -15496,7 +14841,7 @@
       <w:pPr>
         <w:pStyle w:val="Heading1"/>
       </w:pPr>
-      <w:bookmarkStart w:id="39" w:name="_Toc134299988"/>
+      <w:bookmarkStart w:id="35" w:name="_Toc134299988"/>
       <w:r>
         <w:lastRenderedPageBreak/>
         <w:t xml:space="preserve">Next </w:t>
@@ -15507,13 +14852,13 @@
       <w:r>
         <w:t>teps</w:t>
       </w:r>
-      <w:bookmarkEnd w:id="39"/>
+      <w:bookmarkEnd w:id="35"/>
     </w:p>
     <w:p>
       <w:r>
         <w:t xml:space="preserve">In this tutorial you </w:t>
       </w:r>
-      <w:bookmarkStart w:id="40" w:name="_Hlk65158199"/>
+      <w:bookmarkStart w:id="36" w:name="_Hlk65158199"/>
       <w:r>
         <w:t xml:space="preserve">created an IoT Hub and added the Device Update resource to it. Then you prepared and deployed </w:t>
       </w:r>
@@ -15523,7 +14868,7 @@
       <w:r>
         <w:t xml:space="preserve">new firmware </w:t>
       </w:r>
-      <w:bookmarkEnd w:id="40"/>
+      <w:bookmarkEnd w:id="36"/>
       <w:r>
         <w:t>for the dev board and the simulated leaf device.</w:t>
       </w:r>
@@ -15533,7 +14878,7 @@
       <w:r>
         <w:t xml:space="preserve">To learn more about the APIs of the Device Update agent for Azure RTOS, or the Device Update for IoT Hub service, view </w:t>
       </w:r>
-      <w:bookmarkStart w:id="41" w:name="_Hlk119937875"/>
+      <w:bookmarkStart w:id="37" w:name="_Hlk119937875"/>
       <w:r>
         <w:fldChar w:fldCharType="begin"/>
       </w:r>
@@ -15555,14 +14900,14 @@
         </w:rPr>
         <w:fldChar w:fldCharType="end"/>
       </w:r>
-      <w:bookmarkEnd w:id="41"/>
+      <w:bookmarkEnd w:id="37"/>
     </w:p>
     <w:p/>
     <w:p>
       <w:r>
         <w:t xml:space="preserve">To learn more about Azure RTOS and how it works with Azure IoT, view </w:t>
       </w:r>
-      <w:hyperlink r:id="rId70" w:history="1">
+      <w:hyperlink r:id="rId68" w:history="1">
         <w:r>
           <w:rPr>
             <w:rStyle w:val="Hyperlink"/>
@@ -15578,8 +14923,8 @@
     <w:bookmarkEnd w:id="0"/>
     <w:p/>
     <w:sectPr>
-      <w:footerReference w:type="even" r:id="rId71"/>
-      <w:footerReference w:type="default" r:id="rId72"/>
+      <w:footerReference w:type="even" r:id="rId69"/>
+      <w:footerReference w:type="default" r:id="rId70"/>
       <w:pgSz w:w="11906" w:h="16838"/>
       <w:pgMar w:top="1440" w:right="1800" w:bottom="1440" w:left="1800" w:header="851" w:footer="992" w:gutter="0"/>
       <w:cols w:space="425"/>

</xml_diff>